<commit_message>
learn about the differences between subdomains and bounded contexts
</commit_message>
<xml_diff>
--- a/software-architecture/domain-driven-design/managing-domain-complexity.docx
+++ b/software-architecture/domain-driven-design/managing-domain-complexity.docx
@@ -934,13 +934,7 @@
         <w:pStyle w:val="NoSpacing"/>
       </w:pPr>
       <w:r>
-        <w:t>In the preceding example, we can identify two bounded contexts: marketing and</w:t>
-      </w:r>
-      <w:r>
-        <w:t xml:space="preserve"> </w:t>
-      </w:r>
-      <w:r>
-        <w:t xml:space="preserve">sales. </w:t>
+        <w:t xml:space="preserve">In the preceding example, we can identify two bounded contexts: marketing and sales. </w:t>
       </w:r>
       <w:r>
         <w:rPr>
@@ -1483,26 +1477,58 @@
           <w:ilvl w:val="0"/>
           <w:numId w:val="36"/>
         </w:numPr>
-      </w:pPr>
-      <w:r>
+        <w:rPr>
+          <w:b/>
+          <w:bCs/>
+        </w:rPr>
+      </w:pPr>
+      <w:r>
+        <w:rPr>
+          <w:b/>
+          <w:bCs/>
+        </w:rPr>
         <w:t>A language</w:t>
       </w:r>
       <w:r>
+        <w:rPr>
+          <w:b/>
+          <w:bCs/>
+        </w:rPr>
         <w:t>’</w:t>
       </w:r>
       <w:r>
+        <w:rPr>
+          <w:b/>
+          <w:bCs/>
+        </w:rPr>
         <w:t>s terminology, principles, and business rules are</w:t>
       </w:r>
       <w:r>
+        <w:rPr>
+          <w:b/>
+          <w:bCs/>
+        </w:rPr>
         <w:t xml:space="preserve"> </w:t>
       </w:r>
       <w:r>
+        <w:rPr>
+          <w:b/>
+          <w:bCs/>
+        </w:rPr>
         <w:t>only consistent inside its</w:t>
       </w:r>
       <w:r>
+        <w:rPr>
+          <w:b/>
+          <w:bCs/>
+        </w:rPr>
         <w:t xml:space="preserve"> </w:t>
       </w:r>
       <w:r>
+        <w:rPr>
+          <w:b/>
+          <w:bCs/>
+        </w:rPr>
         <w:t>bounded context.</w:t>
       </w:r>
     </w:p>
@@ -1682,10 +1708,1783 @@
         <w:t>Scope of a Bounded Context</w:t>
       </w:r>
     </w:p>
+    <w:p>
+      <w:pPr>
+        <w:pStyle w:val="NoSpacing"/>
+      </w:pPr>
+      <w:r>
+        <w:rPr>
+          <w:b/>
+          <w:bCs/>
+        </w:rPr>
+        <w:t>The consistency of the ubiquitous language only helps to identify the widest boundary of that language</w:t>
+      </w:r>
+      <w:r>
+        <w:t>. It cannot be any larger, because then there will be inconsistent models and terminology.</w:t>
+      </w:r>
+    </w:p>
+    <w:p>
+      <w:pPr>
+        <w:pStyle w:val="NoSpacing"/>
+      </w:pPr>
+      <w:r>
+        <w:t xml:space="preserve">However, we can still further decompose the models into even smaller bounded contexts, as shown in </w:t>
+      </w:r>
+      <w:r>
+        <w:rPr>
+          <w:color w:val="9A0000"/>
+        </w:rPr>
+        <w:t>Figure 3-4</w:t>
+      </w:r>
+      <w:r>
+        <w:t>.</w:t>
+      </w:r>
+    </w:p>
+    <w:p>
+      <w:pPr>
+        <w:pStyle w:val="NoSpacing"/>
+      </w:pPr>
+    </w:p>
+    <w:p>
+      <w:pPr>
+        <w:pStyle w:val="NoSpacing"/>
+        <w:jc w:val="center"/>
+      </w:pPr>
+      <w:r>
+        <w:rPr>
+          <w:noProof/>
+        </w:rPr>
+        <w:drawing>
+          <wp:inline distT="0" distB="0" distL="0" distR="0" wp14:anchorId="3572F814" wp14:editId="112CF480">
+            <wp:extent cx="3598223" cy="1954451"/>
+            <wp:effectExtent l="0" t="0" r="2540" b="8255"/>
+            <wp:docPr id="2" name="Picture 2"/>
+            <wp:cNvGraphicFramePr>
+              <a:graphicFrameLocks xmlns:a="http://schemas.openxmlformats.org/drawingml/2006/main" noChangeAspect="1"/>
+            </wp:cNvGraphicFramePr>
+            <a:graphic xmlns:a="http://schemas.openxmlformats.org/drawingml/2006/main">
+              <a:graphicData uri="http://schemas.openxmlformats.org/drawingml/2006/picture">
+                <pic:pic xmlns:pic="http://schemas.openxmlformats.org/drawingml/2006/picture">
+                  <pic:nvPicPr>
+                    <pic:cNvPr id="1" name=""/>
+                    <pic:cNvPicPr/>
+                  </pic:nvPicPr>
+                  <pic:blipFill>
+                    <a:blip r:embed="rId9"/>
+                    <a:stretch>
+                      <a:fillRect/>
+                    </a:stretch>
+                  </pic:blipFill>
+                  <pic:spPr>
+                    <a:xfrm>
+                      <a:off x="0" y="0"/>
+                      <a:ext cx="3615200" cy="1963673"/>
+                    </a:xfrm>
+                    <a:prstGeom prst="rect">
+                      <a:avLst/>
+                    </a:prstGeom>
+                  </pic:spPr>
+                </pic:pic>
+              </a:graphicData>
+            </a:graphic>
+          </wp:inline>
+        </w:drawing>
+      </w:r>
+    </w:p>
+    <w:p>
+      <w:pPr>
+        <w:pStyle w:val="NoSpacing"/>
+      </w:pPr>
+    </w:p>
+    <w:p>
+      <w:pPr>
+        <w:pStyle w:val="NoSpacing"/>
+      </w:pPr>
+    </w:p>
+    <w:p>
+      <w:pPr>
+        <w:pStyle w:val="NoSpacing"/>
+      </w:pPr>
+      <w:r>
+        <w:rPr>
+          <w:b/>
+          <w:bCs/>
+        </w:rPr>
+        <w:t>Defining</w:t>
+      </w:r>
+      <w:r>
+        <w:t xml:space="preserve"> the scope of a ubiquitous language</w:t>
+      </w:r>
+      <w:r>
+        <w:rPr>
+          <w:rFonts w:hint="eastAsia"/>
+        </w:rPr>
+        <w:t>—</w:t>
+      </w:r>
+      <w:r>
+        <w:t xml:space="preserve">its </w:t>
+      </w:r>
+      <w:r>
+        <w:rPr>
+          <w:b/>
+          <w:bCs/>
+        </w:rPr>
+        <w:t>bounded context</w:t>
+      </w:r>
+      <w:r>
+        <w:rPr>
+          <w:rFonts w:hint="eastAsia"/>
+        </w:rPr>
+        <w:t>—</w:t>
+      </w:r>
+      <w:r>
+        <w:rPr>
+          <w:b/>
+          <w:bCs/>
+        </w:rPr>
+        <w:t>is a strategic</w:t>
+      </w:r>
+      <w:r>
+        <w:rPr>
+          <w:b/>
+          <w:bCs/>
+        </w:rPr>
+        <w:t xml:space="preserve"> </w:t>
+      </w:r>
+      <w:r>
+        <w:rPr>
+          <w:b/>
+          <w:bCs/>
+        </w:rPr>
+        <w:t>design decision.</w:t>
+      </w:r>
+      <w:r>
+        <w:t xml:space="preserve"> </w:t>
+      </w:r>
+      <w:r>
+        <w:rPr>
+          <w:highlight w:val="yellow"/>
+        </w:rPr>
+        <w:t>Boundaries can be wide, following the business domain</w:t>
+      </w:r>
+      <w:r>
+        <w:rPr>
+          <w:highlight w:val="yellow"/>
+        </w:rPr>
+        <w:t>’</w:t>
+      </w:r>
+      <w:r>
+        <w:rPr>
+          <w:highlight w:val="yellow"/>
+        </w:rPr>
+        <w:t xml:space="preserve">s </w:t>
+      </w:r>
+      <w:r>
+        <w:rPr>
+          <w:b/>
+          <w:bCs/>
+          <w:highlight w:val="yellow"/>
+        </w:rPr>
+        <w:t>inherent</w:t>
+      </w:r>
+      <w:r>
+        <w:rPr>
+          <w:highlight w:val="yellow"/>
+        </w:rPr>
+        <w:t xml:space="preserve"> contexts, or</w:t>
+      </w:r>
+      <w:r>
+        <w:rPr>
+          <w:highlight w:val="yellow"/>
+        </w:rPr>
+        <w:t xml:space="preserve"> </w:t>
+      </w:r>
+      <w:r>
+        <w:rPr>
+          <w:highlight w:val="yellow"/>
+        </w:rPr>
+        <w:t>narrow, further dividing the business domain into smaller problem</w:t>
+      </w:r>
+      <w:r>
+        <w:rPr>
+          <w:highlight w:val="yellow"/>
+        </w:rPr>
+        <w:t xml:space="preserve"> </w:t>
+      </w:r>
+      <w:r>
+        <w:rPr>
+          <w:highlight w:val="yellow"/>
+        </w:rPr>
+        <w:t>domains.</w:t>
+      </w:r>
+    </w:p>
     <w:p/>
+    <w:p>
+      <w:pPr>
+        <w:pStyle w:val="NoSpacing"/>
+        <w:numPr>
+          <w:ilvl w:val="0"/>
+          <w:numId w:val="39"/>
+        </w:numPr>
+      </w:pPr>
+      <w:r>
+        <w:rPr>
+          <w:b/>
+          <w:bCs/>
+        </w:rPr>
+        <w:t>A bounded context</w:t>
+      </w:r>
+      <w:r>
+        <w:rPr>
+          <w:b/>
+          <w:bCs/>
+        </w:rPr>
+        <w:t>’</w:t>
+      </w:r>
+      <w:r>
+        <w:rPr>
+          <w:b/>
+          <w:bCs/>
+        </w:rPr>
+        <w:t>s size, by itself, is not a deciding factor</w:t>
+      </w:r>
+      <w:r>
+        <w:t>. Models shouldn</w:t>
+      </w:r>
+      <w:r>
+        <w:t>’</w:t>
+      </w:r>
+      <w:r>
+        <w:t xml:space="preserve">t necessarily be big or small. </w:t>
+      </w:r>
+      <w:r>
+        <w:rPr>
+          <w:b/>
+          <w:bCs/>
+        </w:rPr>
+        <w:t>Models need to be useful.</w:t>
+      </w:r>
+    </w:p>
+    <w:p>
+      <w:pPr>
+        <w:pStyle w:val="NoSpacing"/>
+        <w:numPr>
+          <w:ilvl w:val="0"/>
+          <w:numId w:val="39"/>
+        </w:numPr>
+      </w:pPr>
+      <w:r>
+        <w:rPr>
+          <w:b/>
+          <w:bCs/>
+        </w:rPr>
+        <w:t>The wider the boundary of the ubiquitous</w:t>
+      </w:r>
+      <w:r>
+        <w:rPr>
+          <w:b/>
+          <w:bCs/>
+        </w:rPr>
+        <w:t xml:space="preserve"> </w:t>
+      </w:r>
+      <w:r>
+        <w:rPr>
+          <w:b/>
+          <w:bCs/>
+        </w:rPr>
+        <w:t>language is, the harder it is to keep it consistent.</w:t>
+      </w:r>
+    </w:p>
+    <w:p>
+      <w:pPr>
+        <w:pStyle w:val="NoSpacing"/>
+        <w:numPr>
+          <w:ilvl w:val="0"/>
+          <w:numId w:val="39"/>
+        </w:numPr>
+      </w:pPr>
+      <w:r>
+        <w:t>It may be beneficial to divide a</w:t>
+      </w:r>
+      <w:r>
+        <w:t xml:space="preserve"> </w:t>
+      </w:r>
+      <w:r>
+        <w:t>large ubiquitous language into smaller, more manageable problem domains, but</w:t>
+      </w:r>
+      <w:r>
+        <w:t xml:space="preserve"> </w:t>
+      </w:r>
+      <w:r>
+        <w:t>striving for small bounded contexts can backfire too. The smaller they are, the more</w:t>
+      </w:r>
+      <w:r>
+        <w:t xml:space="preserve"> </w:t>
+      </w:r>
+      <w:r>
+        <w:t>integration overhead the design induces.</w:t>
+      </w:r>
+      <w:r>
+        <w:t xml:space="preserve">( </w:t>
+      </w:r>
+      <w:r>
+        <w:rPr>
+          <w:i/>
+          <w:iCs/>
+          <w:color w:val="FF0000"/>
+          <w:sz w:val="20"/>
+          <w:szCs w:val="20"/>
+        </w:rPr>
+        <w:t>This will probably be more clear as we go further through the book</w:t>
+      </w:r>
+      <w:r>
+        <w:t>)</w:t>
+      </w:r>
+    </w:p>
+    <w:p>
+      <w:pPr>
+        <w:pStyle w:val="NoSpacing"/>
+      </w:pPr>
+    </w:p>
+    <w:p>
+      <w:pPr>
+        <w:pStyle w:val="NoSpacing"/>
+      </w:pPr>
+      <w:r>
+        <w:t xml:space="preserve">Hence, </w:t>
+      </w:r>
+      <w:r>
+        <w:rPr>
+          <w:b/>
+          <w:bCs/>
+        </w:rPr>
+        <w:t xml:space="preserve">the decision for how big your bounded contexts should depend on the specific problem domain. </w:t>
+      </w:r>
+      <w:r>
+        <w:rPr>
+          <w:highlight w:val="yellow"/>
+        </w:rPr>
+        <w:t>Sometimes, using a wide boundary will be clearer, while at other times, decomposing it further will make more sense.</w:t>
+      </w:r>
+    </w:p>
     <w:p/>
+    <w:p>
+      <w:pPr>
+        <w:pStyle w:val="NoSpacing"/>
+      </w:pPr>
+      <w:r>
+        <w:t>The reasons for extracting finer-grained bounded contexts out of a larger one include</w:t>
+      </w:r>
+      <w:r>
+        <w:t>:</w:t>
+      </w:r>
+    </w:p>
+    <w:p>
+      <w:pPr>
+        <w:pStyle w:val="NoSpacing"/>
+      </w:pPr>
+      <w:r>
+        <w:rPr>
+          <w:i/>
+          <w:iCs/>
+          <w:color w:val="FF0000"/>
+          <w:sz w:val="20"/>
+          <w:szCs w:val="20"/>
+        </w:rPr>
+        <w:t>(</w:t>
+      </w:r>
+      <w:r>
+        <w:rPr>
+          <w:i/>
+          <w:iCs/>
+          <w:color w:val="FF0000"/>
+          <w:sz w:val="20"/>
+          <w:szCs w:val="20"/>
+        </w:rPr>
+        <w:t>Th</w:t>
+      </w:r>
+      <w:r>
+        <w:rPr>
+          <w:i/>
+          <w:iCs/>
+          <w:color w:val="FF0000"/>
+          <w:sz w:val="20"/>
+          <w:szCs w:val="20"/>
+        </w:rPr>
+        <w:t>ese reasons</w:t>
+      </w:r>
+      <w:r>
+        <w:rPr>
+          <w:i/>
+          <w:iCs/>
+          <w:color w:val="FF0000"/>
+          <w:sz w:val="20"/>
+          <w:szCs w:val="20"/>
+        </w:rPr>
+        <w:t xml:space="preserve"> will probably be more clear as we go further through the book</w:t>
+      </w:r>
+      <w:r>
+        <w:rPr>
+          <w:i/>
+          <w:iCs/>
+          <w:color w:val="FF0000"/>
+          <w:sz w:val="20"/>
+          <w:szCs w:val="20"/>
+        </w:rPr>
+        <w:t>)</w:t>
+      </w:r>
+    </w:p>
+    <w:p>
+      <w:pPr>
+        <w:pStyle w:val="NoSpacing"/>
+        <w:numPr>
+          <w:ilvl w:val="0"/>
+          <w:numId w:val="40"/>
+        </w:numPr>
+        <w:spacing w:after="240"/>
+        <w:ind w:left="426"/>
+      </w:pPr>
+      <w:r>
+        <w:t>constituting new software engineering teams or addressing some of the system</w:t>
+      </w:r>
+      <w:r>
+        <w:t>’</w:t>
+      </w:r>
+      <w:r>
+        <w:t>s</w:t>
+      </w:r>
+      <w:r>
+        <w:t xml:space="preserve"> </w:t>
+      </w:r>
+      <w:r>
+        <w:t>nonfunctional</w:t>
+      </w:r>
+      <w:r>
+        <w:t xml:space="preserve"> </w:t>
+      </w:r>
+      <w:r>
+        <w:t>requirements; for example, when you need to separate the development</w:t>
+      </w:r>
+      <w:r>
+        <w:t xml:space="preserve"> </w:t>
+      </w:r>
+      <w:r>
+        <w:t>lifecycles of some of the components originally residing in a single bounded context.</w:t>
+      </w:r>
+    </w:p>
+    <w:p>
+      <w:pPr>
+        <w:pStyle w:val="NoSpacing"/>
+        <w:numPr>
+          <w:ilvl w:val="0"/>
+          <w:numId w:val="40"/>
+        </w:numPr>
+        <w:spacing w:after="240"/>
+        <w:ind w:left="426"/>
+      </w:pPr>
+      <w:r>
+        <w:t>Another common reason for extracting one functionality is the ability to scale it independently</w:t>
+      </w:r>
+      <w:r>
+        <w:t xml:space="preserve"> </w:t>
+      </w:r>
+      <w:r>
+        <w:t>from the rest of the bounded context</w:t>
+      </w:r>
+      <w:r>
+        <w:rPr>
+          <w:rFonts w:hint="eastAsia"/>
+        </w:rPr>
+        <w:t>’</w:t>
+      </w:r>
+      <w:r>
+        <w:t>s functionalities.</w:t>
+      </w:r>
+    </w:p>
+    <w:p>
+      <w:pPr>
+        <w:pStyle w:val="NoSpacing"/>
+      </w:pPr>
+      <w:r>
+        <w:rPr>
+          <w:b/>
+          <w:bCs/>
+        </w:rPr>
+        <w:lastRenderedPageBreak/>
+        <w:t>Therefore, keep your models useful and align the bounded contexts</w:t>
+      </w:r>
+      <w:r>
+        <w:rPr>
+          <w:b/>
+          <w:bCs/>
+        </w:rPr>
+        <w:t xml:space="preserve">’ </w:t>
+      </w:r>
+      <w:r>
+        <w:rPr>
+          <w:b/>
+          <w:bCs/>
+        </w:rPr>
+        <w:t xml:space="preserve"> sizes with your</w:t>
+      </w:r>
+      <w:r>
+        <w:rPr>
+          <w:b/>
+          <w:bCs/>
+        </w:rPr>
+        <w:t xml:space="preserve"> </w:t>
+      </w:r>
+      <w:r>
+        <w:rPr>
+          <w:b/>
+          <w:bCs/>
+        </w:rPr>
+        <w:t>business needs and organizational constraints.</w:t>
+      </w:r>
+      <w:r>
+        <w:t xml:space="preserve"> </w:t>
+      </w:r>
+    </w:p>
+    <w:p>
+      <w:pPr>
+        <w:pStyle w:val="NoSpacing"/>
+      </w:pPr>
+    </w:p>
+    <w:p>
+      <w:pPr>
+        <w:pStyle w:val="NoSpacing"/>
+      </w:pPr>
+      <w:r>
+        <w:rPr>
+          <w:highlight w:val="yellow"/>
+        </w:rPr>
+        <w:t>One thing to beware of is splitting a</w:t>
+      </w:r>
+      <w:r>
+        <w:rPr>
+          <w:highlight w:val="yellow"/>
+        </w:rPr>
+        <w:t xml:space="preserve"> </w:t>
+      </w:r>
+      <w:r>
+        <w:rPr>
+          <w:highlight w:val="yellow"/>
+        </w:rPr>
+        <w:t>coherent functionality into multiple bounded contexts</w:t>
+      </w:r>
+      <w:r>
+        <w:t xml:space="preserve">. </w:t>
+      </w:r>
+      <w:r>
+        <w:rPr>
+          <w:highlight w:val="yellow"/>
+        </w:rPr>
+        <w:t>Such division will hinder the</w:t>
+      </w:r>
+      <w:r>
+        <w:rPr>
+          <w:highlight w:val="yellow"/>
+        </w:rPr>
+        <w:t xml:space="preserve"> </w:t>
+      </w:r>
+      <w:r>
+        <w:rPr>
+          <w:highlight w:val="yellow"/>
+        </w:rPr>
+        <w:t>ability to evolve each context independently</w:t>
+      </w:r>
+      <w:r>
+        <w:t>.</w:t>
+      </w:r>
+    </w:p>
+    <w:p>
+      <w:pPr>
+        <w:pStyle w:val="NoSpacing"/>
+      </w:pPr>
+    </w:p>
+    <w:p>
+      <w:pPr>
+        <w:pStyle w:val="NoSpacing"/>
+      </w:pPr>
+      <w:r>
+        <w:rPr>
+          <w:highlight w:val="yellow"/>
+        </w:rPr>
+        <w:t>Instead, the same business requirements</w:t>
+      </w:r>
+      <w:r>
+        <w:rPr>
+          <w:highlight w:val="yellow"/>
+        </w:rPr>
+        <w:t xml:space="preserve"> </w:t>
+      </w:r>
+      <w:r>
+        <w:rPr>
+          <w:highlight w:val="yellow"/>
+        </w:rPr>
+        <w:t>and changes will simultaneously affect the</w:t>
+      </w:r>
+      <w:r>
+        <w:rPr>
+          <w:highlight w:val="yellow"/>
+        </w:rPr>
+        <w:t xml:space="preserve"> </w:t>
+      </w:r>
+      <w:r>
+        <w:rPr>
+          <w:highlight w:val="yellow"/>
+        </w:rPr>
+        <w:t>bounded contexts and require simultaneous</w:t>
+      </w:r>
+      <w:r>
+        <w:rPr>
+          <w:highlight w:val="yellow"/>
+        </w:rPr>
+        <w:t xml:space="preserve"> </w:t>
+      </w:r>
+      <w:r>
+        <w:rPr>
+          <w:highlight w:val="yellow"/>
+        </w:rPr>
+        <w:t>deployment of the changes</w:t>
+      </w:r>
+      <w:r>
+        <w:t>.</w:t>
+      </w:r>
+    </w:p>
+    <w:p>
+      <w:pPr>
+        <w:pStyle w:val="NoSpacing"/>
+      </w:pPr>
+    </w:p>
+    <w:p>
+      <w:pPr>
+        <w:pStyle w:val="NoSpacing"/>
+      </w:pPr>
+      <w:r>
+        <w:t xml:space="preserve">To avoid such ineffective decomposition, use the </w:t>
+      </w:r>
+      <w:r>
+        <w:rPr>
+          <w:b/>
+          <w:bCs/>
+          <w:highlight w:val="yellow"/>
+        </w:rPr>
+        <w:t>rule</w:t>
+      </w:r>
+      <w:r>
+        <w:rPr>
+          <w:b/>
+          <w:bCs/>
+          <w:highlight w:val="yellow"/>
+        </w:rPr>
+        <w:t xml:space="preserve"> </w:t>
+      </w:r>
+      <w:r>
+        <w:rPr>
+          <w:b/>
+          <w:bCs/>
+          <w:highlight w:val="yellow"/>
+        </w:rPr>
+        <w:t>of thumb</w:t>
+      </w:r>
+      <w:r>
+        <w:t xml:space="preserve"> we discussed in </w:t>
+      </w:r>
+      <w:r>
+        <w:rPr>
+          <w:color w:val="9A0000"/>
+        </w:rPr>
+        <w:t xml:space="preserve">Chapter 1 </w:t>
+      </w:r>
+      <w:r>
+        <w:t>to find subdomains</w:t>
+      </w:r>
+      <w:r>
+        <w:rPr>
+          <w:b/>
+          <w:bCs/>
+          <w:highlight w:val="yellow"/>
+        </w:rPr>
+        <w:t>: identify sets of coherent use</w:t>
+      </w:r>
+      <w:r>
+        <w:rPr>
+          <w:b/>
+          <w:bCs/>
+          <w:highlight w:val="yellow"/>
+        </w:rPr>
+        <w:t xml:space="preserve"> </w:t>
+      </w:r>
+      <w:r>
+        <w:rPr>
+          <w:b/>
+          <w:bCs/>
+          <w:highlight w:val="yellow"/>
+        </w:rPr>
+        <w:t>cases that operate on the same data and</w:t>
+      </w:r>
+      <w:r>
+        <w:rPr>
+          <w:b/>
+          <w:bCs/>
+          <w:highlight w:val="yellow"/>
+        </w:rPr>
+        <w:t xml:space="preserve"> </w:t>
+      </w:r>
+      <w:r>
+        <w:rPr>
+          <w:b/>
+          <w:bCs/>
+          <w:highlight w:val="yellow"/>
+        </w:rPr>
+        <w:t>avoid decomposing them into multiple bounded</w:t>
+      </w:r>
+      <w:r>
+        <w:rPr>
+          <w:b/>
+          <w:bCs/>
+          <w:highlight w:val="yellow"/>
+        </w:rPr>
+        <w:t xml:space="preserve"> </w:t>
+      </w:r>
+      <w:r>
+        <w:rPr>
+          <w:b/>
+          <w:bCs/>
+          <w:highlight w:val="yellow"/>
+        </w:rPr>
+        <w:t>contexts.</w:t>
+      </w:r>
+    </w:p>
+    <w:p>
+      <w:pPr>
+        <w:pStyle w:val="NoSpacing"/>
+      </w:pPr>
+    </w:p>
+    <w:p>
+      <w:pPr>
+        <w:pStyle w:val="NoSpacing"/>
+      </w:pPr>
+      <w:r>
+        <w:t>The book</w:t>
+      </w:r>
+      <w:r>
+        <w:t xml:space="preserve"> discuss</w:t>
+      </w:r>
+      <w:r>
+        <w:t>es</w:t>
+      </w:r>
+      <w:r>
+        <w:t xml:space="preserve"> the topic of continuously optimizing the bounded contexts</w:t>
+      </w:r>
+      <w:r>
+        <w:t xml:space="preserve">’ </w:t>
+      </w:r>
+      <w:r>
+        <w:t xml:space="preserve"> boundaries</w:t>
+      </w:r>
+      <w:r>
+        <w:t xml:space="preserve"> </w:t>
+      </w:r>
+      <w:r>
+        <w:t xml:space="preserve">further in Chapters </w:t>
+      </w:r>
+      <w:r>
+        <w:rPr>
+          <w:color w:val="9A0000"/>
+        </w:rPr>
+        <w:t xml:space="preserve">8 </w:t>
+      </w:r>
+      <w:r>
+        <w:t xml:space="preserve">and </w:t>
+      </w:r>
+      <w:r>
+        <w:rPr>
+          <w:color w:val="9A0000"/>
+        </w:rPr>
+        <w:t>10</w:t>
+      </w:r>
+      <w:r>
+        <w:t>.</w:t>
+      </w:r>
+    </w:p>
+    <w:p>
+      <w:pPr>
+        <w:pStyle w:val="NoSpacing"/>
+      </w:pPr>
+    </w:p>
+    <w:p>
+      <w:pPr>
+        <w:pStyle w:val="Heading1"/>
+      </w:pPr>
+      <w:r>
+        <w:t>Bounded Cont</w:t>
+      </w:r>
+      <w:r>
+        <w:t>e</w:t>
+      </w:r>
+      <w:r>
+        <w:t>xts vs Subdomains</w:t>
+      </w:r>
+    </w:p>
+    <w:p>
+      <w:pPr>
+        <w:pStyle w:val="NoSpacing"/>
+      </w:pPr>
+      <w:r>
+        <w:t>we saw</w:t>
+      </w:r>
+      <w:r>
+        <w:t xml:space="preserve"> earlier</w:t>
+      </w:r>
+      <w:r>
+        <w:t xml:space="preserve"> that a business domain consists of multiple subdomains. So far</w:t>
+      </w:r>
+      <w:r>
+        <w:t xml:space="preserve"> </w:t>
+      </w:r>
+      <w:r>
+        <w:t>in this chapter, we explored the notion of decomposing a business domain into a set</w:t>
+      </w:r>
+    </w:p>
+    <w:p>
+      <w:pPr>
+        <w:pStyle w:val="NoSpacing"/>
+      </w:pPr>
+      <w:r>
+        <w:t xml:space="preserve">of </w:t>
+      </w:r>
+      <w:r>
+        <w:rPr>
+          <w:b/>
+          <w:bCs/>
+        </w:rPr>
+        <w:t>fine-grained problem domains or bounded contexts</w:t>
+      </w:r>
+      <w:r>
+        <w:t>. At first, the two methods of</w:t>
+      </w:r>
+    </w:p>
+    <w:p>
+      <w:pPr>
+        <w:pStyle w:val="NoSpacing"/>
+      </w:pPr>
+      <w:r>
+        <w:t>decomposing business domains might seem redundant. However, that</w:t>
+      </w:r>
+      <w:r>
+        <w:t>’</w:t>
+      </w:r>
+      <w:r>
+        <w:t>s not the case.</w:t>
+      </w:r>
+    </w:p>
+    <w:p>
+      <w:pPr>
+        <w:pStyle w:val="NoSpacing"/>
+      </w:pPr>
+      <w:r>
+        <w:t>Let</w:t>
+      </w:r>
+      <w:r>
+        <w:t>’</w:t>
+      </w:r>
+      <w:r>
+        <w:t>s examine why we need both boundaries.</w:t>
+      </w:r>
+    </w:p>
+    <w:p>
+      <w:pPr>
+        <w:pStyle w:val="NoSpacing"/>
+      </w:pPr>
+    </w:p>
+    <w:p>
+      <w:pPr>
+        <w:pStyle w:val="Heading2"/>
+      </w:pPr>
+      <w:r>
+        <w:t>Subdomains</w:t>
+      </w:r>
+    </w:p>
+    <w:p>
+      <w:pPr>
+        <w:pStyle w:val="NoSpacing"/>
+      </w:pPr>
+      <w:r>
+        <w:t>To comprehend a company</w:t>
+      </w:r>
+      <w:r>
+        <w:t>’</w:t>
+      </w:r>
+      <w:r>
+        <w:t>s business strategy, we have to analyze its business</w:t>
+      </w:r>
+    </w:p>
+    <w:p>
+      <w:pPr>
+        <w:pStyle w:val="NoSpacing"/>
+      </w:pPr>
+      <w:r>
+        <w:t>domain. According to domain-driven design methodology, the analysis phase</w:t>
+      </w:r>
+    </w:p>
+    <w:p>
+      <w:pPr>
+        <w:pStyle w:val="NoSpacing"/>
+      </w:pPr>
+      <w:r>
+        <w:t>involves identifying the different subdomains (core, supporting, and generic). That</w:t>
+      </w:r>
+      <w:r>
+        <w:t>’</w:t>
+      </w:r>
+      <w:r>
+        <w:t>s</w:t>
+      </w:r>
+    </w:p>
+    <w:p>
+      <w:pPr>
+        <w:pStyle w:val="NoSpacing"/>
+      </w:pPr>
+      <w:r>
+        <w:t>how the organization works and plans its competitive strategy.</w:t>
+      </w:r>
+    </w:p>
+    <w:p>
+      <w:pPr>
+        <w:pStyle w:val="NoSpacing"/>
+      </w:pPr>
+      <w:r>
+        <w:t xml:space="preserve">As </w:t>
+      </w:r>
+      <w:r>
+        <w:t>we</w:t>
+      </w:r>
+      <w:r>
+        <w:t xml:space="preserve"> learned in </w:t>
+      </w:r>
+      <w:r>
+        <w:rPr>
+          <w:color w:val="9A0000"/>
+        </w:rPr>
+        <w:t>Chapter 1</w:t>
+      </w:r>
+      <w:r>
+        <w:t>:</w:t>
+      </w:r>
+    </w:p>
+    <w:p>
+      <w:pPr>
+        <w:pStyle w:val="NoSpacing"/>
+        <w:numPr>
+          <w:ilvl w:val="0"/>
+          <w:numId w:val="41"/>
+        </w:numPr>
+      </w:pPr>
+      <w:r>
+        <w:t>a subdomain resembles a set of interrelated use cases.</w:t>
+      </w:r>
+    </w:p>
+    <w:p>
+      <w:pPr>
+        <w:pStyle w:val="NoSpacing"/>
+        <w:numPr>
+          <w:ilvl w:val="0"/>
+          <w:numId w:val="41"/>
+        </w:numPr>
+      </w:pPr>
+      <w:r>
+        <w:t>The use cases are defined by the business domain and the system</w:t>
+      </w:r>
+      <w:r>
+        <w:t>’</w:t>
+      </w:r>
+      <w:r>
+        <w:t>s requirements.</w:t>
+      </w:r>
+    </w:p>
+    <w:p>
+      <w:pPr>
+        <w:pStyle w:val="NoSpacing"/>
+        <w:numPr>
+          <w:ilvl w:val="0"/>
+          <w:numId w:val="41"/>
+        </w:numPr>
+      </w:pPr>
+      <w:r>
+        <w:t>As</w:t>
+      </w:r>
+      <w:r>
+        <w:t xml:space="preserve"> </w:t>
+      </w:r>
+      <w:r>
+        <w:t xml:space="preserve">software engineers, </w:t>
+      </w:r>
+      <w:r>
+        <w:rPr>
+          <w:b/>
+          <w:bCs/>
+        </w:rPr>
+        <w:t>we do not define the requirements</w:t>
+      </w:r>
+      <w:r>
+        <w:t>; that</w:t>
+      </w:r>
+      <w:r>
+        <w:t>’</w:t>
+      </w:r>
+      <w:r>
+        <w:t>s the responsibility of the</w:t>
+      </w:r>
+      <w:r>
+        <w:t xml:space="preserve"> </w:t>
+      </w:r>
+      <w:r>
+        <w:t xml:space="preserve">business. Instead, </w:t>
+      </w:r>
+      <w:r>
+        <w:rPr>
+          <w:b/>
+          <w:bCs/>
+        </w:rPr>
+        <w:t>we</w:t>
+      </w:r>
+      <w:r>
+        <w:t xml:space="preserve"> are analyzing the business domain to </w:t>
+      </w:r>
+      <w:r>
+        <w:rPr>
+          <w:b/>
+          <w:bCs/>
+        </w:rPr>
+        <w:t>identify the</w:t>
+      </w:r>
+      <w:r>
+        <w:rPr>
+          <w:b/>
+          <w:bCs/>
+        </w:rPr>
+        <w:t xml:space="preserve"> </w:t>
+      </w:r>
+      <w:r>
+        <w:rPr>
+          <w:b/>
+          <w:bCs/>
+        </w:rPr>
+        <w:t>subdomains</w:t>
+      </w:r>
+      <w:r>
+        <w:t>.</w:t>
+      </w:r>
+    </w:p>
+    <w:p>
+      <w:pPr>
+        <w:pStyle w:val="Heading2"/>
+      </w:pPr>
+      <w:r>
+        <w:t>Bounded Context</w:t>
+      </w:r>
+    </w:p>
+    <w:p>
+      <w:pPr>
+        <w:pStyle w:val="NoSpacing"/>
+        <w:rPr>
+          <w:highlight w:val="yellow"/>
+        </w:rPr>
+      </w:pPr>
+      <w:r>
+        <w:rPr>
+          <w:b/>
+          <w:bCs/>
+        </w:rPr>
+        <w:t>Bounded contexts</w:t>
+      </w:r>
+      <w:r>
+        <w:t xml:space="preserve">, on the other hand, </w:t>
+      </w:r>
+      <w:r>
+        <w:rPr>
+          <w:b/>
+          <w:bCs/>
+        </w:rPr>
+        <w:t>are designed</w:t>
+      </w:r>
+      <w:r>
+        <w:t xml:space="preserve">. </w:t>
+      </w:r>
+      <w:r>
+        <w:rPr>
+          <w:highlight w:val="yellow"/>
+        </w:rPr>
+        <w:t>Choosing models</w:t>
+      </w:r>
+      <w:r>
+        <w:rPr>
+          <w:highlight w:val="yellow"/>
+        </w:rPr>
+        <w:t xml:space="preserve">’ </w:t>
+      </w:r>
+      <w:r>
+        <w:rPr>
+          <w:highlight w:val="yellow"/>
+        </w:rPr>
+        <w:t xml:space="preserve"> boundaries is a</w:t>
+      </w:r>
+    </w:p>
+    <w:p>
+      <w:pPr>
+        <w:pStyle w:val="NoSpacing"/>
+        <w:rPr>
+          <w:b/>
+          <w:bCs/>
+        </w:rPr>
+      </w:pPr>
+      <w:r>
+        <w:rPr>
+          <w:highlight w:val="yellow"/>
+        </w:rPr>
+        <w:t>strategic design decision</w:t>
+      </w:r>
+      <w:r>
+        <w:t xml:space="preserve">. We decide how to </w:t>
+      </w:r>
+      <w:r>
+        <w:rPr>
+          <w:b/>
+          <w:bCs/>
+        </w:rPr>
+        <w:t>divide the business domain into smaller,</w:t>
+      </w:r>
+    </w:p>
+    <w:p>
+      <w:pPr>
+        <w:pStyle w:val="NoSpacing"/>
+        <w:rPr>
+          <w:b/>
+          <w:bCs/>
+        </w:rPr>
+      </w:pPr>
+      <w:r>
+        <w:rPr>
+          <w:b/>
+          <w:bCs/>
+        </w:rPr>
+        <w:t>manageable problem domains.</w:t>
+      </w:r>
+    </w:p>
+    <w:p>
+      <w:pPr>
+        <w:pStyle w:val="Heading2"/>
+      </w:pPr>
+      <w:r>
+        <w:t>The Interplay between Bounded Contexts and Subdomains</w:t>
+      </w:r>
+    </w:p>
+    <w:p>
+      <w:pPr>
+        <w:pStyle w:val="NoSpacing"/>
+      </w:pPr>
+      <w:r>
+        <w:t>Theoretically, though impractically, a single model could span the entire business</w:t>
+      </w:r>
+      <w:r>
+        <w:t xml:space="preserve"> </w:t>
+      </w:r>
+      <w:r>
+        <w:t xml:space="preserve">domain. This strategy could work for a small system, as shown in </w:t>
+      </w:r>
+      <w:r>
+        <w:rPr>
+          <w:color w:val="9A0000"/>
+        </w:rPr>
+        <w:t>the figure below:</w:t>
+      </w:r>
+    </w:p>
+    <w:p>
+      <w:pPr>
+        <w:autoSpaceDE w:val="0"/>
+        <w:autoSpaceDN w:val="0"/>
+        <w:adjustRightInd w:val="0"/>
+        <w:spacing w:after="0"/>
+        <w:jc w:val="center"/>
+        <w:rPr>
+          <w:rFonts w:ascii="MinionPro-Regular" w:eastAsia="MinionPro-Regular" w:cs="MinionPro-Regular"/>
+          <w:color w:val="000000"/>
+          <w:sz w:val="21"/>
+          <w:szCs w:val="21"/>
+        </w:rPr>
+      </w:pPr>
+      <w:r>
+        <w:rPr>
+          <w:noProof/>
+        </w:rPr>
+        <w:lastRenderedPageBreak/>
+        <w:drawing>
+          <wp:inline distT="0" distB="0" distL="0" distR="0" wp14:anchorId="7451037C" wp14:editId="17ABEBFB">
+            <wp:extent cx="2648197" cy="1750752"/>
+            <wp:effectExtent l="0" t="0" r="0" b="1905"/>
+            <wp:docPr id="3" name="Picture 3"/>
+            <wp:cNvGraphicFramePr>
+              <a:graphicFrameLocks xmlns:a="http://schemas.openxmlformats.org/drawingml/2006/main" noChangeAspect="1"/>
+            </wp:cNvGraphicFramePr>
+            <a:graphic xmlns:a="http://schemas.openxmlformats.org/drawingml/2006/main">
+              <a:graphicData uri="http://schemas.openxmlformats.org/drawingml/2006/picture">
+                <pic:pic xmlns:pic="http://schemas.openxmlformats.org/drawingml/2006/picture">
+                  <pic:nvPicPr>
+                    <pic:cNvPr id="1" name=""/>
+                    <pic:cNvPicPr/>
+                  </pic:nvPicPr>
+                  <pic:blipFill>
+                    <a:blip r:embed="rId10"/>
+                    <a:stretch>
+                      <a:fillRect/>
+                    </a:stretch>
+                  </pic:blipFill>
+                  <pic:spPr>
+                    <a:xfrm>
+                      <a:off x="0" y="0"/>
+                      <a:ext cx="2666618" cy="1762930"/>
+                    </a:xfrm>
+                    <a:prstGeom prst="rect">
+                      <a:avLst/>
+                    </a:prstGeom>
+                  </pic:spPr>
+                </pic:pic>
+              </a:graphicData>
+            </a:graphic>
+          </wp:inline>
+        </w:drawing>
+      </w:r>
+    </w:p>
+    <w:p>
+      <w:pPr>
+        <w:pStyle w:val="NoSpacing"/>
+      </w:pPr>
+      <w:r>
+        <w:t>When conflicting models arise, we can follow the domain experts</w:t>
+      </w:r>
+      <w:r>
+        <w:rPr>
+          <w:rFonts w:hint="eastAsia"/>
+        </w:rPr>
+        <w:t>’</w:t>
+      </w:r>
+      <w:r>
+        <w:t xml:space="preserve"> mental models and</w:t>
+      </w:r>
+    </w:p>
+    <w:p>
+      <w:pPr>
+        <w:pStyle w:val="NoSpacing"/>
+      </w:pPr>
+      <w:r>
+        <w:t xml:space="preserve">decompose the systems into bounded contexts, as shown in </w:t>
+      </w:r>
+      <w:r>
+        <w:rPr>
+          <w:color w:val="9A0000"/>
+        </w:rPr>
+        <w:t>Figure 3-6</w:t>
+      </w:r>
+      <w:r>
+        <w:t>.</w:t>
+      </w:r>
+    </w:p>
+    <w:p>
+      <w:pPr>
+        <w:jc w:val="center"/>
+        <w:rPr>
+          <w:rFonts w:ascii="MinionPro-Regular" w:eastAsia="MinionPro-Regular" w:cs="MinionPro-Regular"/>
+          <w:sz w:val="21"/>
+          <w:szCs w:val="21"/>
+        </w:rPr>
+      </w:pPr>
+      <w:r>
+        <w:rPr>
+          <w:noProof/>
+        </w:rPr>
+        <w:drawing>
+          <wp:inline distT="0" distB="0" distL="0" distR="0" wp14:anchorId="30F80582" wp14:editId="0CAB1E8E">
+            <wp:extent cx="3331028" cy="1825511"/>
+            <wp:effectExtent l="0" t="0" r="3175" b="3810"/>
+            <wp:docPr id="4" name="Picture 4"/>
+            <wp:cNvGraphicFramePr>
+              <a:graphicFrameLocks xmlns:a="http://schemas.openxmlformats.org/drawingml/2006/main" noChangeAspect="1"/>
+            </wp:cNvGraphicFramePr>
+            <a:graphic xmlns:a="http://schemas.openxmlformats.org/drawingml/2006/main">
+              <a:graphicData uri="http://schemas.openxmlformats.org/drawingml/2006/picture">
+                <pic:pic xmlns:pic="http://schemas.openxmlformats.org/drawingml/2006/picture">
+                  <pic:nvPicPr>
+                    <pic:cNvPr id="1" name=""/>
+                    <pic:cNvPicPr/>
+                  </pic:nvPicPr>
+                  <pic:blipFill>
+                    <a:blip r:embed="rId11"/>
+                    <a:stretch>
+                      <a:fillRect/>
+                    </a:stretch>
+                  </pic:blipFill>
+                  <pic:spPr>
+                    <a:xfrm>
+                      <a:off x="0" y="0"/>
+                      <a:ext cx="3341738" cy="1831381"/>
+                    </a:xfrm>
+                    <a:prstGeom prst="rect">
+                      <a:avLst/>
+                    </a:prstGeom>
+                  </pic:spPr>
+                </pic:pic>
+              </a:graphicData>
+            </a:graphic>
+          </wp:inline>
+        </w:drawing>
+      </w:r>
+    </w:p>
+    <w:p>
+      <w:pPr>
+        <w:pStyle w:val="NoSpacing"/>
+      </w:pPr>
+      <w:r>
+        <w:rPr>
+          <w:b/>
+          <w:bCs/>
+        </w:rPr>
+        <w:t>If the models are still large and hard to maintain</w:t>
+      </w:r>
+      <w:r>
+        <w:t xml:space="preserve">, we can decompose them into even smaller bounded contexts; for example, by having a bounded context for each subdomain, as shown in </w:t>
+      </w:r>
+      <w:r>
+        <w:rPr>
+          <w:color w:val="9A0000"/>
+        </w:rPr>
+        <w:t>Figure 3-7</w:t>
+      </w:r>
+      <w:r>
+        <w:t>.</w:t>
+      </w:r>
+    </w:p>
+    <w:p>
+      <w:pPr>
+        <w:autoSpaceDE w:val="0"/>
+        <w:autoSpaceDN w:val="0"/>
+        <w:adjustRightInd w:val="0"/>
+        <w:spacing w:after="0"/>
+        <w:rPr>
+          <w:rFonts w:ascii="MinionPro-Regular" w:eastAsia="MinionPro-Regular" w:cs="MinionPro-Regular"/>
+          <w:color w:val="000000"/>
+          <w:sz w:val="21"/>
+          <w:szCs w:val="21"/>
+        </w:rPr>
+      </w:pPr>
+      <w:r>
+        <w:rPr>
+          <w:noProof/>
+        </w:rPr>
+        <w:drawing>
+          <wp:inline distT="0" distB="0" distL="0" distR="0" wp14:anchorId="26BACD3C" wp14:editId="74D70B69">
+            <wp:extent cx="5486400" cy="1969770"/>
+            <wp:effectExtent l="0" t="0" r="0" b="0"/>
+            <wp:docPr id="5" name="Picture 5"/>
+            <wp:cNvGraphicFramePr>
+              <a:graphicFrameLocks xmlns:a="http://schemas.openxmlformats.org/drawingml/2006/main" noChangeAspect="1"/>
+            </wp:cNvGraphicFramePr>
+            <a:graphic xmlns:a="http://schemas.openxmlformats.org/drawingml/2006/main">
+              <a:graphicData uri="http://schemas.openxmlformats.org/drawingml/2006/picture">
+                <pic:pic xmlns:pic="http://schemas.openxmlformats.org/drawingml/2006/picture">
+                  <pic:nvPicPr>
+                    <pic:cNvPr id="1" name=""/>
+                    <pic:cNvPicPr/>
+                  </pic:nvPicPr>
+                  <pic:blipFill>
+                    <a:blip r:embed="rId12"/>
+                    <a:stretch>
+                      <a:fillRect/>
+                    </a:stretch>
+                  </pic:blipFill>
+                  <pic:spPr>
+                    <a:xfrm>
+                      <a:off x="0" y="0"/>
+                      <a:ext cx="5486400" cy="1969770"/>
+                    </a:xfrm>
+                    <a:prstGeom prst="rect">
+                      <a:avLst/>
+                    </a:prstGeom>
+                  </pic:spPr>
+                </pic:pic>
+              </a:graphicData>
+            </a:graphic>
+          </wp:inline>
+        </w:drawing>
+      </w:r>
+    </w:p>
+    <w:p>
+      <w:pPr>
+        <w:rPr>
+          <w:rFonts w:ascii="MinionPro-Regular" w:eastAsia="MinionPro-Regular" w:cs="MinionPro-Regular"/>
+          <w:sz w:val="21"/>
+          <w:szCs w:val="21"/>
+        </w:rPr>
+      </w:pPr>
+    </w:p>
+    <w:p>
+      <w:pPr>
+        <w:pStyle w:val="NoSpacing"/>
+      </w:pPr>
+      <w:r>
+        <w:t xml:space="preserve">Either way, </w:t>
+      </w:r>
+      <w:r>
+        <w:rPr>
+          <w:b/>
+          <w:bCs/>
+        </w:rPr>
+        <w:t>this is a design decision.</w:t>
+      </w:r>
+      <w:r>
+        <w:t xml:space="preserve"> We design those boundaries as a part of the</w:t>
+      </w:r>
+    </w:p>
+    <w:p>
+      <w:pPr>
+        <w:pStyle w:val="NoSpacing"/>
+      </w:pPr>
+      <w:r>
+        <w:t>solution.</w:t>
+      </w:r>
+    </w:p>
+    <w:p>
+      <w:pPr>
+        <w:pStyle w:val="NoSpacing"/>
+        <w:numPr>
+          <w:ilvl w:val="0"/>
+          <w:numId w:val="42"/>
+        </w:numPr>
+      </w:pPr>
+      <w:r>
+        <w:t>Having a one-to-one relationship between bounded contexts and subdomains can be</w:t>
+      </w:r>
+      <w:r>
+        <w:t xml:space="preserve"> </w:t>
+      </w:r>
+      <w:r>
+        <w:t xml:space="preserve">perfectly reasonable </w:t>
+      </w:r>
+      <w:r>
+        <w:rPr>
+          <w:b/>
+          <w:bCs/>
+        </w:rPr>
+        <w:t>in some scenarios.</w:t>
+      </w:r>
+    </w:p>
+    <w:p>
+      <w:pPr>
+        <w:pStyle w:val="NoSpacing"/>
+        <w:numPr>
+          <w:ilvl w:val="0"/>
+          <w:numId w:val="42"/>
+        </w:numPr>
+      </w:pPr>
+      <w:r>
+        <w:t>In others, however, different decomposition</w:t>
+      </w:r>
+      <w:r>
+        <w:t xml:space="preserve"> </w:t>
+      </w:r>
+      <w:r>
+        <w:t>strategies can be more suitable.</w:t>
+      </w:r>
+    </w:p>
+    <w:p>
+      <w:pPr>
+        <w:pStyle w:val="NoSpacing"/>
+        <w:numPr>
+          <w:ilvl w:val="0"/>
+          <w:numId w:val="42"/>
+        </w:numPr>
+        <w:rPr>
+          <w:b/>
+          <w:bCs/>
+          <w:color w:val="000000"/>
+          <w:highlight w:val="yellow"/>
+        </w:rPr>
+      </w:pPr>
+      <w:r>
+        <w:rPr>
+          <w:color w:val="000000"/>
+        </w:rPr>
+        <w:t>It</w:t>
+      </w:r>
+      <w:r>
+        <w:rPr>
+          <w:color w:val="000000"/>
+        </w:rPr>
+        <w:t>’</w:t>
+      </w:r>
+      <w:r>
+        <w:rPr>
+          <w:color w:val="000000"/>
+        </w:rPr>
+        <w:t xml:space="preserve">s crucial to remember that </w:t>
+      </w:r>
+      <w:r>
+        <w:rPr>
+          <w:b/>
+          <w:bCs/>
+          <w:color w:val="000000"/>
+          <w:highlight w:val="yellow"/>
+        </w:rPr>
+        <w:t>subdomains are discovered and bounded contexts are</w:t>
+      </w:r>
+      <w:r>
+        <w:rPr>
+          <w:b/>
+          <w:bCs/>
+          <w:color w:val="000000"/>
+          <w:highlight w:val="yellow"/>
+        </w:rPr>
+        <w:t xml:space="preserve"> </w:t>
+      </w:r>
+      <w:r>
+        <w:rPr>
+          <w:b/>
+          <w:bCs/>
+          <w:color w:val="000000"/>
+          <w:highlight w:val="yellow"/>
+        </w:rPr>
+        <w:t>designed.</w:t>
+      </w:r>
+      <w:r>
+        <w:rPr>
+          <w:b/>
+          <w:bCs/>
+          <w:color w:val="000000"/>
+          <w:sz w:val="12"/>
+          <w:szCs w:val="12"/>
+          <w:highlight w:val="yellow"/>
+        </w:rPr>
+        <w:t>1</w:t>
+      </w:r>
+      <w:r>
+        <w:rPr>
+          <w:color w:val="000000"/>
+          <w:sz w:val="12"/>
+          <w:szCs w:val="12"/>
+        </w:rPr>
+        <w:t xml:space="preserve"> </w:t>
+      </w:r>
+      <w:r>
+        <w:rPr>
+          <w:color w:val="000000"/>
+          <w:sz w:val="12"/>
+          <w:szCs w:val="12"/>
+        </w:rPr>
+        <w:t xml:space="preserve"> </w:t>
+      </w:r>
+    </w:p>
+    <w:p>
+      <w:pPr>
+        <w:pStyle w:val="NoSpacing"/>
+      </w:pPr>
+      <w:r>
+        <w:rPr>
+          <w:color w:val="000000"/>
+        </w:rPr>
+        <w:lastRenderedPageBreak/>
+        <w:t xml:space="preserve">The subdomains are defined by the business strategy. However, </w:t>
+      </w:r>
+      <w:r>
+        <w:rPr>
+          <w:b/>
+          <w:bCs/>
+          <w:color w:val="000000"/>
+        </w:rPr>
+        <w:t>we can</w:t>
+      </w:r>
+      <w:r>
+        <w:rPr>
+          <w:b/>
+          <w:bCs/>
+          <w:color w:val="000000"/>
+        </w:rPr>
+        <w:t xml:space="preserve"> </w:t>
+      </w:r>
+      <w:r>
+        <w:rPr>
+          <w:b/>
+          <w:bCs/>
+        </w:rPr>
+        <w:t>design the software solution and its bounded contexts to address the specific project</w:t>
+      </w:r>
+      <w:r>
+        <w:rPr>
+          <w:b/>
+          <w:bCs/>
+        </w:rPr>
+        <w:t>’</w:t>
+      </w:r>
+      <w:r>
+        <w:rPr>
+          <w:b/>
+          <w:bCs/>
+        </w:rPr>
+        <w:t>s</w:t>
+      </w:r>
+      <w:r>
+        <w:rPr>
+          <w:b/>
+          <w:bCs/>
+          <w:color w:val="000000"/>
+        </w:rPr>
+        <w:t xml:space="preserve"> </w:t>
+      </w:r>
+      <w:r>
+        <w:rPr>
+          <w:b/>
+          <w:bCs/>
+        </w:rPr>
+        <w:t>context and constraints.</w:t>
+      </w:r>
+    </w:p>
+    <w:p>
+      <w:pPr>
+        <w:pStyle w:val="NoSpacing"/>
+        <w:rPr>
+          <w:b/>
+          <w:bCs/>
+          <w:color w:val="000000"/>
+          <w:highlight w:val="yellow"/>
+        </w:rPr>
+      </w:pPr>
+    </w:p>
+    <w:p>
+      <w:pPr>
+        <w:pStyle w:val="NoSpacing"/>
+      </w:pPr>
+      <w:r>
+        <w:t xml:space="preserve">Finally, as you learned in </w:t>
+      </w:r>
+      <w:r>
+        <w:rPr>
+          <w:color w:val="9A0000"/>
+        </w:rPr>
+        <w:t>Chapter 1</w:t>
+      </w:r>
+      <w:r>
+        <w:t>, a model is intended to solve a specific problem.</w:t>
+      </w:r>
+      <w:r>
+        <w:t xml:space="preserve"> </w:t>
+      </w:r>
+      <w:r>
+        <w:t>In some cases</w:t>
+      </w:r>
+      <w:r>
+        <w:rPr>
+          <w:b/>
+          <w:bCs/>
+        </w:rPr>
+        <w:t>, it can be beneficial to use multiple models of the same concept simultaneously</w:t>
+      </w:r>
+      <w:r>
+        <w:rPr>
+          <w:b/>
+          <w:bCs/>
+        </w:rPr>
+        <w:t xml:space="preserve"> </w:t>
+      </w:r>
+      <w:r>
+        <w:rPr>
+          <w:b/>
+          <w:bCs/>
+        </w:rPr>
+        <w:t>to solve different problems</w:t>
+      </w:r>
+      <w:r>
+        <w:t>. As different types of maps provide different</w:t>
+      </w:r>
+      <w:r>
+        <w:t xml:space="preserve"> </w:t>
+      </w:r>
+      <w:r>
+        <w:t>types of information</w:t>
+      </w:r>
+      <w:r>
+        <w:t xml:space="preserve"> </w:t>
+      </w:r>
+      <w:r>
+        <w:t xml:space="preserve">about our planet, </w:t>
+      </w:r>
+      <w:r>
+        <w:rPr>
+          <w:b/>
+          <w:bCs/>
+        </w:rPr>
+        <w:t>it may be reasonable to use different models of</w:t>
+      </w:r>
+      <w:r>
+        <w:rPr>
+          <w:b/>
+          <w:bCs/>
+        </w:rPr>
+        <w:t xml:space="preserve"> </w:t>
+      </w:r>
+      <w:r>
+        <w:rPr>
+          <w:b/>
+          <w:bCs/>
+        </w:rPr>
+        <w:t>the same subdomain to solve different problems</w:t>
+      </w:r>
+      <w:r>
+        <w:t>.</w:t>
+      </w:r>
+      <w:r>
+        <w:t xml:space="preserve"> </w:t>
+      </w:r>
+      <w:r>
+        <w:rPr>
+          <w:highlight w:val="yellow"/>
+        </w:rPr>
+        <w:t>Limiting the design to one-to-one</w:t>
+      </w:r>
+      <w:r>
+        <w:rPr>
+          <w:highlight w:val="yellow"/>
+        </w:rPr>
+        <w:t xml:space="preserve"> </w:t>
+      </w:r>
+      <w:r>
+        <w:rPr>
+          <w:highlight w:val="yellow"/>
+        </w:rPr>
+        <w:t>relationships between bounded contexts would inhibit this flexibility and force us to</w:t>
+      </w:r>
+      <w:r>
+        <w:rPr>
+          <w:highlight w:val="yellow"/>
+        </w:rPr>
+        <w:t xml:space="preserve"> </w:t>
+      </w:r>
+      <w:r>
+        <w:rPr>
+          <w:highlight w:val="yellow"/>
+        </w:rPr>
+        <w:t>use a single model of a subdomain in its bounded context.</w:t>
+      </w:r>
+    </w:p>
+    <w:p>
+      <w:pPr>
+        <w:pStyle w:val="Heading1"/>
+      </w:pPr>
+      <w:r>
+        <w:t>Boundaries</w:t>
+      </w:r>
+    </w:p>
     <w:sectPr>
-      <w:footerReference w:type="default" r:id="rId9"/>
+      <w:footerReference w:type="default" r:id="rId13"/>
       <w:pgSz w:w="12240" w:h="15840"/>
       <w:pgMar w:top="1440" w:right="1800" w:bottom="1440" w:left="1800" w:header="720" w:footer="720" w:gutter="0"/>
       <w:cols w:space="720"/>
@@ -3778,6 +5577,119 @@
     </w:lvl>
   </w:abstractNum>
   <w:abstractNum w:abstractNumId="26" w15:restartNumberingAfterBreak="0">
+    <w:nsid w:val="413712DD"/>
+    <w:multiLevelType w:val="hybridMultilevel"/>
+    <w:tmpl w:val="D300690E"/>
+    <w:lvl w:ilvl="0" w:tplc="04090001">
+      <w:start w:val="1"/>
+      <w:numFmt w:val="bullet"/>
+      <w:lvlText w:val=""/>
+      <w:lvlJc w:val="left"/>
+      <w:pPr>
+        <w:ind w:left="720" w:hanging="360"/>
+      </w:pPr>
+      <w:rPr>
+        <w:rFonts w:ascii="Symbol" w:hAnsi="Symbol" w:hint="default"/>
+      </w:rPr>
+    </w:lvl>
+    <w:lvl w:ilvl="1" w:tplc="04090003" w:tentative="1">
+      <w:start w:val="1"/>
+      <w:numFmt w:val="bullet"/>
+      <w:lvlText w:val="o"/>
+      <w:lvlJc w:val="left"/>
+      <w:pPr>
+        <w:ind w:left="1440" w:hanging="360"/>
+      </w:pPr>
+      <w:rPr>
+        <w:rFonts w:ascii="Courier New" w:hAnsi="Courier New" w:cs="Courier New" w:hint="default"/>
+      </w:rPr>
+    </w:lvl>
+    <w:lvl w:ilvl="2" w:tplc="04090005" w:tentative="1">
+      <w:start w:val="1"/>
+      <w:numFmt w:val="bullet"/>
+      <w:lvlText w:val=""/>
+      <w:lvlJc w:val="left"/>
+      <w:pPr>
+        <w:ind w:left="2160" w:hanging="360"/>
+      </w:pPr>
+      <w:rPr>
+        <w:rFonts w:ascii="Wingdings" w:hAnsi="Wingdings" w:hint="default"/>
+      </w:rPr>
+    </w:lvl>
+    <w:lvl w:ilvl="3" w:tplc="04090001" w:tentative="1">
+      <w:start w:val="1"/>
+      <w:numFmt w:val="bullet"/>
+      <w:lvlText w:val=""/>
+      <w:lvlJc w:val="left"/>
+      <w:pPr>
+        <w:ind w:left="2880" w:hanging="360"/>
+      </w:pPr>
+      <w:rPr>
+        <w:rFonts w:ascii="Symbol" w:hAnsi="Symbol" w:hint="default"/>
+      </w:rPr>
+    </w:lvl>
+    <w:lvl w:ilvl="4" w:tplc="04090003" w:tentative="1">
+      <w:start w:val="1"/>
+      <w:numFmt w:val="bullet"/>
+      <w:lvlText w:val="o"/>
+      <w:lvlJc w:val="left"/>
+      <w:pPr>
+        <w:ind w:left="3600" w:hanging="360"/>
+      </w:pPr>
+      <w:rPr>
+        <w:rFonts w:ascii="Courier New" w:hAnsi="Courier New" w:cs="Courier New" w:hint="default"/>
+      </w:rPr>
+    </w:lvl>
+    <w:lvl w:ilvl="5" w:tplc="04090005" w:tentative="1">
+      <w:start w:val="1"/>
+      <w:numFmt w:val="bullet"/>
+      <w:lvlText w:val=""/>
+      <w:lvlJc w:val="left"/>
+      <w:pPr>
+        <w:ind w:left="4320" w:hanging="360"/>
+      </w:pPr>
+      <w:rPr>
+        <w:rFonts w:ascii="Wingdings" w:hAnsi="Wingdings" w:hint="default"/>
+      </w:rPr>
+    </w:lvl>
+    <w:lvl w:ilvl="6" w:tplc="04090001" w:tentative="1">
+      <w:start w:val="1"/>
+      <w:numFmt w:val="bullet"/>
+      <w:lvlText w:val=""/>
+      <w:lvlJc w:val="left"/>
+      <w:pPr>
+        <w:ind w:left="5040" w:hanging="360"/>
+      </w:pPr>
+      <w:rPr>
+        <w:rFonts w:ascii="Symbol" w:hAnsi="Symbol" w:hint="default"/>
+      </w:rPr>
+    </w:lvl>
+    <w:lvl w:ilvl="7" w:tplc="04090003" w:tentative="1">
+      <w:start w:val="1"/>
+      <w:numFmt w:val="bullet"/>
+      <w:lvlText w:val="o"/>
+      <w:lvlJc w:val="left"/>
+      <w:pPr>
+        <w:ind w:left="5760" w:hanging="360"/>
+      </w:pPr>
+      <w:rPr>
+        <w:rFonts w:ascii="Courier New" w:hAnsi="Courier New" w:cs="Courier New" w:hint="default"/>
+      </w:rPr>
+    </w:lvl>
+    <w:lvl w:ilvl="8" w:tplc="04090005" w:tentative="1">
+      <w:start w:val="1"/>
+      <w:numFmt w:val="bullet"/>
+      <w:lvlText w:val=""/>
+      <w:lvlJc w:val="left"/>
+      <w:pPr>
+        <w:ind w:left="6480" w:hanging="360"/>
+      </w:pPr>
+      <w:rPr>
+        <w:rFonts w:ascii="Wingdings" w:hAnsi="Wingdings" w:hint="default"/>
+      </w:rPr>
+    </w:lvl>
+  </w:abstractNum>
+  <w:abstractNum w:abstractNumId="27" w15:restartNumberingAfterBreak="0">
     <w:nsid w:val="45934EC6"/>
     <w:multiLevelType w:val="hybridMultilevel"/>
     <w:tmpl w:val="855CA17C"/>
@@ -3890,7 +5802,7 @@
       </w:rPr>
     </w:lvl>
   </w:abstractNum>
-  <w:abstractNum w:abstractNumId="27" w15:restartNumberingAfterBreak="0">
+  <w:abstractNum w:abstractNumId="28" w15:restartNumberingAfterBreak="0">
     <w:nsid w:val="470B27A6"/>
     <w:multiLevelType w:val="hybridMultilevel"/>
     <w:tmpl w:val="4134FE34"/>
@@ -4003,7 +5915,120 @@
       </w:rPr>
     </w:lvl>
   </w:abstractNum>
-  <w:abstractNum w:abstractNumId="28" w15:restartNumberingAfterBreak="0">
+  <w:abstractNum w:abstractNumId="29" w15:restartNumberingAfterBreak="0">
+    <w:nsid w:val="494A6F79"/>
+    <w:multiLevelType w:val="hybridMultilevel"/>
+    <w:tmpl w:val="2BC6B94E"/>
+    <w:lvl w:ilvl="0" w:tplc="04090001">
+      <w:start w:val="1"/>
+      <w:numFmt w:val="bullet"/>
+      <w:lvlText w:val=""/>
+      <w:lvlJc w:val="left"/>
+      <w:pPr>
+        <w:ind w:left="720" w:hanging="360"/>
+      </w:pPr>
+      <w:rPr>
+        <w:rFonts w:ascii="Symbol" w:hAnsi="Symbol" w:hint="default"/>
+      </w:rPr>
+    </w:lvl>
+    <w:lvl w:ilvl="1" w:tplc="04090003" w:tentative="1">
+      <w:start w:val="1"/>
+      <w:numFmt w:val="bullet"/>
+      <w:lvlText w:val="o"/>
+      <w:lvlJc w:val="left"/>
+      <w:pPr>
+        <w:ind w:left="1440" w:hanging="360"/>
+      </w:pPr>
+      <w:rPr>
+        <w:rFonts w:ascii="Courier New" w:hAnsi="Courier New" w:cs="Courier New" w:hint="default"/>
+      </w:rPr>
+    </w:lvl>
+    <w:lvl w:ilvl="2" w:tplc="04090005" w:tentative="1">
+      <w:start w:val="1"/>
+      <w:numFmt w:val="bullet"/>
+      <w:lvlText w:val=""/>
+      <w:lvlJc w:val="left"/>
+      <w:pPr>
+        <w:ind w:left="2160" w:hanging="360"/>
+      </w:pPr>
+      <w:rPr>
+        <w:rFonts w:ascii="Wingdings" w:hAnsi="Wingdings" w:hint="default"/>
+      </w:rPr>
+    </w:lvl>
+    <w:lvl w:ilvl="3" w:tplc="04090001" w:tentative="1">
+      <w:start w:val="1"/>
+      <w:numFmt w:val="bullet"/>
+      <w:lvlText w:val=""/>
+      <w:lvlJc w:val="left"/>
+      <w:pPr>
+        <w:ind w:left="2880" w:hanging="360"/>
+      </w:pPr>
+      <w:rPr>
+        <w:rFonts w:ascii="Symbol" w:hAnsi="Symbol" w:hint="default"/>
+      </w:rPr>
+    </w:lvl>
+    <w:lvl w:ilvl="4" w:tplc="04090003" w:tentative="1">
+      <w:start w:val="1"/>
+      <w:numFmt w:val="bullet"/>
+      <w:lvlText w:val="o"/>
+      <w:lvlJc w:val="left"/>
+      <w:pPr>
+        <w:ind w:left="3600" w:hanging="360"/>
+      </w:pPr>
+      <w:rPr>
+        <w:rFonts w:ascii="Courier New" w:hAnsi="Courier New" w:cs="Courier New" w:hint="default"/>
+      </w:rPr>
+    </w:lvl>
+    <w:lvl w:ilvl="5" w:tplc="04090005" w:tentative="1">
+      <w:start w:val="1"/>
+      <w:numFmt w:val="bullet"/>
+      <w:lvlText w:val=""/>
+      <w:lvlJc w:val="left"/>
+      <w:pPr>
+        <w:ind w:left="4320" w:hanging="360"/>
+      </w:pPr>
+      <w:rPr>
+        <w:rFonts w:ascii="Wingdings" w:hAnsi="Wingdings" w:hint="default"/>
+      </w:rPr>
+    </w:lvl>
+    <w:lvl w:ilvl="6" w:tplc="04090001" w:tentative="1">
+      <w:start w:val="1"/>
+      <w:numFmt w:val="bullet"/>
+      <w:lvlText w:val=""/>
+      <w:lvlJc w:val="left"/>
+      <w:pPr>
+        <w:ind w:left="5040" w:hanging="360"/>
+      </w:pPr>
+      <w:rPr>
+        <w:rFonts w:ascii="Symbol" w:hAnsi="Symbol" w:hint="default"/>
+      </w:rPr>
+    </w:lvl>
+    <w:lvl w:ilvl="7" w:tplc="04090003" w:tentative="1">
+      <w:start w:val="1"/>
+      <w:numFmt w:val="bullet"/>
+      <w:lvlText w:val="o"/>
+      <w:lvlJc w:val="left"/>
+      <w:pPr>
+        <w:ind w:left="5760" w:hanging="360"/>
+      </w:pPr>
+      <w:rPr>
+        <w:rFonts w:ascii="Courier New" w:hAnsi="Courier New" w:cs="Courier New" w:hint="default"/>
+      </w:rPr>
+    </w:lvl>
+    <w:lvl w:ilvl="8" w:tplc="04090005" w:tentative="1">
+      <w:start w:val="1"/>
+      <w:numFmt w:val="bullet"/>
+      <w:lvlText w:val=""/>
+      <w:lvlJc w:val="left"/>
+      <w:pPr>
+        <w:ind w:left="6480" w:hanging="360"/>
+      </w:pPr>
+      <w:rPr>
+        <w:rFonts w:ascii="Wingdings" w:hAnsi="Wingdings" w:hint="default"/>
+      </w:rPr>
+    </w:lvl>
+  </w:abstractNum>
+  <w:abstractNum w:abstractNumId="30" w15:restartNumberingAfterBreak="0">
     <w:nsid w:val="4A100835"/>
     <w:multiLevelType w:val="hybridMultilevel"/>
     <w:tmpl w:val="2D381DF6"/>
@@ -4116,7 +6141,7 @@
       </w:rPr>
     </w:lvl>
   </w:abstractNum>
-  <w:abstractNum w:abstractNumId="29" w15:restartNumberingAfterBreak="0">
+  <w:abstractNum w:abstractNumId="31" w15:restartNumberingAfterBreak="0">
     <w:nsid w:val="4D52025E"/>
     <w:multiLevelType w:val="hybridMultilevel"/>
     <w:tmpl w:val="36466AAA"/>
@@ -4229,7 +6254,7 @@
       </w:rPr>
     </w:lvl>
   </w:abstractNum>
-  <w:abstractNum w:abstractNumId="30" w15:restartNumberingAfterBreak="0">
+  <w:abstractNum w:abstractNumId="32" w15:restartNumberingAfterBreak="0">
     <w:nsid w:val="50D534E8"/>
     <w:multiLevelType w:val="hybridMultilevel"/>
     <w:tmpl w:val="60307286"/>
@@ -4342,7 +6367,120 @@
       </w:rPr>
     </w:lvl>
   </w:abstractNum>
-  <w:abstractNum w:abstractNumId="31" w15:restartNumberingAfterBreak="0">
+  <w:abstractNum w:abstractNumId="33" w15:restartNumberingAfterBreak="0">
+    <w:nsid w:val="50E061D8"/>
+    <w:multiLevelType w:val="hybridMultilevel"/>
+    <w:tmpl w:val="21DC65B8"/>
+    <w:lvl w:ilvl="0" w:tplc="04090001">
+      <w:start w:val="1"/>
+      <w:numFmt w:val="bullet"/>
+      <w:lvlText w:val=""/>
+      <w:lvlJc w:val="left"/>
+      <w:pPr>
+        <w:ind w:left="720" w:hanging="360"/>
+      </w:pPr>
+      <w:rPr>
+        <w:rFonts w:ascii="Symbol" w:hAnsi="Symbol" w:hint="default"/>
+      </w:rPr>
+    </w:lvl>
+    <w:lvl w:ilvl="1" w:tplc="04090003" w:tentative="1">
+      <w:start w:val="1"/>
+      <w:numFmt w:val="bullet"/>
+      <w:lvlText w:val="o"/>
+      <w:lvlJc w:val="left"/>
+      <w:pPr>
+        <w:ind w:left="1440" w:hanging="360"/>
+      </w:pPr>
+      <w:rPr>
+        <w:rFonts w:ascii="Courier New" w:hAnsi="Courier New" w:cs="Courier New" w:hint="default"/>
+      </w:rPr>
+    </w:lvl>
+    <w:lvl w:ilvl="2" w:tplc="04090005" w:tentative="1">
+      <w:start w:val="1"/>
+      <w:numFmt w:val="bullet"/>
+      <w:lvlText w:val=""/>
+      <w:lvlJc w:val="left"/>
+      <w:pPr>
+        <w:ind w:left="2160" w:hanging="360"/>
+      </w:pPr>
+      <w:rPr>
+        <w:rFonts w:ascii="Wingdings" w:hAnsi="Wingdings" w:hint="default"/>
+      </w:rPr>
+    </w:lvl>
+    <w:lvl w:ilvl="3" w:tplc="04090001" w:tentative="1">
+      <w:start w:val="1"/>
+      <w:numFmt w:val="bullet"/>
+      <w:lvlText w:val=""/>
+      <w:lvlJc w:val="left"/>
+      <w:pPr>
+        <w:ind w:left="2880" w:hanging="360"/>
+      </w:pPr>
+      <w:rPr>
+        <w:rFonts w:ascii="Symbol" w:hAnsi="Symbol" w:hint="default"/>
+      </w:rPr>
+    </w:lvl>
+    <w:lvl w:ilvl="4" w:tplc="04090003" w:tentative="1">
+      <w:start w:val="1"/>
+      <w:numFmt w:val="bullet"/>
+      <w:lvlText w:val="o"/>
+      <w:lvlJc w:val="left"/>
+      <w:pPr>
+        <w:ind w:left="3600" w:hanging="360"/>
+      </w:pPr>
+      <w:rPr>
+        <w:rFonts w:ascii="Courier New" w:hAnsi="Courier New" w:cs="Courier New" w:hint="default"/>
+      </w:rPr>
+    </w:lvl>
+    <w:lvl w:ilvl="5" w:tplc="04090005" w:tentative="1">
+      <w:start w:val="1"/>
+      <w:numFmt w:val="bullet"/>
+      <w:lvlText w:val=""/>
+      <w:lvlJc w:val="left"/>
+      <w:pPr>
+        <w:ind w:left="4320" w:hanging="360"/>
+      </w:pPr>
+      <w:rPr>
+        <w:rFonts w:ascii="Wingdings" w:hAnsi="Wingdings" w:hint="default"/>
+      </w:rPr>
+    </w:lvl>
+    <w:lvl w:ilvl="6" w:tplc="04090001" w:tentative="1">
+      <w:start w:val="1"/>
+      <w:numFmt w:val="bullet"/>
+      <w:lvlText w:val=""/>
+      <w:lvlJc w:val="left"/>
+      <w:pPr>
+        <w:ind w:left="5040" w:hanging="360"/>
+      </w:pPr>
+      <w:rPr>
+        <w:rFonts w:ascii="Symbol" w:hAnsi="Symbol" w:hint="default"/>
+      </w:rPr>
+    </w:lvl>
+    <w:lvl w:ilvl="7" w:tplc="04090003" w:tentative="1">
+      <w:start w:val="1"/>
+      <w:numFmt w:val="bullet"/>
+      <w:lvlText w:val="o"/>
+      <w:lvlJc w:val="left"/>
+      <w:pPr>
+        <w:ind w:left="5760" w:hanging="360"/>
+      </w:pPr>
+      <w:rPr>
+        <w:rFonts w:ascii="Courier New" w:hAnsi="Courier New" w:cs="Courier New" w:hint="default"/>
+      </w:rPr>
+    </w:lvl>
+    <w:lvl w:ilvl="8" w:tplc="04090005" w:tentative="1">
+      <w:start w:val="1"/>
+      <w:numFmt w:val="bullet"/>
+      <w:lvlText w:val=""/>
+      <w:lvlJc w:val="left"/>
+      <w:pPr>
+        <w:ind w:left="6480" w:hanging="360"/>
+      </w:pPr>
+      <w:rPr>
+        <w:rFonts w:ascii="Wingdings" w:hAnsi="Wingdings" w:hint="default"/>
+      </w:rPr>
+    </w:lvl>
+  </w:abstractNum>
+  <w:abstractNum w:abstractNumId="34" w15:restartNumberingAfterBreak="0">
     <w:nsid w:val="676E33D0"/>
     <w:multiLevelType w:val="hybridMultilevel"/>
     <w:tmpl w:val="C1F69A08"/>
@@ -4455,7 +6593,120 @@
       </w:rPr>
     </w:lvl>
   </w:abstractNum>
-  <w:abstractNum w:abstractNumId="32" w15:restartNumberingAfterBreak="0">
+  <w:abstractNum w:abstractNumId="35" w15:restartNumberingAfterBreak="0">
+    <w:nsid w:val="68402233"/>
+    <w:multiLevelType w:val="hybridMultilevel"/>
+    <w:tmpl w:val="68A87EFE"/>
+    <w:lvl w:ilvl="0" w:tplc="04090001">
+      <w:start w:val="1"/>
+      <w:numFmt w:val="bullet"/>
+      <w:lvlText w:val=""/>
+      <w:lvlJc w:val="left"/>
+      <w:pPr>
+        <w:ind w:left="720" w:hanging="360"/>
+      </w:pPr>
+      <w:rPr>
+        <w:rFonts w:ascii="Symbol" w:hAnsi="Symbol" w:hint="default"/>
+      </w:rPr>
+    </w:lvl>
+    <w:lvl w:ilvl="1" w:tplc="04090003" w:tentative="1">
+      <w:start w:val="1"/>
+      <w:numFmt w:val="bullet"/>
+      <w:lvlText w:val="o"/>
+      <w:lvlJc w:val="left"/>
+      <w:pPr>
+        <w:ind w:left="1440" w:hanging="360"/>
+      </w:pPr>
+      <w:rPr>
+        <w:rFonts w:ascii="Courier New" w:hAnsi="Courier New" w:cs="Courier New" w:hint="default"/>
+      </w:rPr>
+    </w:lvl>
+    <w:lvl w:ilvl="2" w:tplc="04090005" w:tentative="1">
+      <w:start w:val="1"/>
+      <w:numFmt w:val="bullet"/>
+      <w:lvlText w:val=""/>
+      <w:lvlJc w:val="left"/>
+      <w:pPr>
+        <w:ind w:left="2160" w:hanging="360"/>
+      </w:pPr>
+      <w:rPr>
+        <w:rFonts w:ascii="Wingdings" w:hAnsi="Wingdings" w:hint="default"/>
+      </w:rPr>
+    </w:lvl>
+    <w:lvl w:ilvl="3" w:tplc="04090001" w:tentative="1">
+      <w:start w:val="1"/>
+      <w:numFmt w:val="bullet"/>
+      <w:lvlText w:val=""/>
+      <w:lvlJc w:val="left"/>
+      <w:pPr>
+        <w:ind w:left="2880" w:hanging="360"/>
+      </w:pPr>
+      <w:rPr>
+        <w:rFonts w:ascii="Symbol" w:hAnsi="Symbol" w:hint="default"/>
+      </w:rPr>
+    </w:lvl>
+    <w:lvl w:ilvl="4" w:tplc="04090003" w:tentative="1">
+      <w:start w:val="1"/>
+      <w:numFmt w:val="bullet"/>
+      <w:lvlText w:val="o"/>
+      <w:lvlJc w:val="left"/>
+      <w:pPr>
+        <w:ind w:left="3600" w:hanging="360"/>
+      </w:pPr>
+      <w:rPr>
+        <w:rFonts w:ascii="Courier New" w:hAnsi="Courier New" w:cs="Courier New" w:hint="default"/>
+      </w:rPr>
+    </w:lvl>
+    <w:lvl w:ilvl="5" w:tplc="04090005" w:tentative="1">
+      <w:start w:val="1"/>
+      <w:numFmt w:val="bullet"/>
+      <w:lvlText w:val=""/>
+      <w:lvlJc w:val="left"/>
+      <w:pPr>
+        <w:ind w:left="4320" w:hanging="360"/>
+      </w:pPr>
+      <w:rPr>
+        <w:rFonts w:ascii="Wingdings" w:hAnsi="Wingdings" w:hint="default"/>
+      </w:rPr>
+    </w:lvl>
+    <w:lvl w:ilvl="6" w:tplc="04090001" w:tentative="1">
+      <w:start w:val="1"/>
+      <w:numFmt w:val="bullet"/>
+      <w:lvlText w:val=""/>
+      <w:lvlJc w:val="left"/>
+      <w:pPr>
+        <w:ind w:left="5040" w:hanging="360"/>
+      </w:pPr>
+      <w:rPr>
+        <w:rFonts w:ascii="Symbol" w:hAnsi="Symbol" w:hint="default"/>
+      </w:rPr>
+    </w:lvl>
+    <w:lvl w:ilvl="7" w:tplc="04090003" w:tentative="1">
+      <w:start w:val="1"/>
+      <w:numFmt w:val="bullet"/>
+      <w:lvlText w:val="o"/>
+      <w:lvlJc w:val="left"/>
+      <w:pPr>
+        <w:ind w:left="5760" w:hanging="360"/>
+      </w:pPr>
+      <w:rPr>
+        <w:rFonts w:ascii="Courier New" w:hAnsi="Courier New" w:cs="Courier New" w:hint="default"/>
+      </w:rPr>
+    </w:lvl>
+    <w:lvl w:ilvl="8" w:tplc="04090005" w:tentative="1">
+      <w:start w:val="1"/>
+      <w:numFmt w:val="bullet"/>
+      <w:lvlText w:val=""/>
+      <w:lvlJc w:val="left"/>
+      <w:pPr>
+        <w:ind w:left="6480" w:hanging="360"/>
+      </w:pPr>
+      <w:rPr>
+        <w:rFonts w:ascii="Wingdings" w:hAnsi="Wingdings" w:hint="default"/>
+      </w:rPr>
+    </w:lvl>
+  </w:abstractNum>
+  <w:abstractNum w:abstractNumId="36" w15:restartNumberingAfterBreak="0">
     <w:nsid w:val="6CF42219"/>
     <w:multiLevelType w:val="hybridMultilevel"/>
     <w:tmpl w:val="8F9483AE"/>
@@ -4568,7 +6819,120 @@
       </w:rPr>
     </w:lvl>
   </w:abstractNum>
-  <w:abstractNum w:abstractNumId="33" w15:restartNumberingAfterBreak="0">
+  <w:abstractNum w:abstractNumId="37" w15:restartNumberingAfterBreak="0">
+    <w:nsid w:val="6D971A2F"/>
+    <w:multiLevelType w:val="hybridMultilevel"/>
+    <w:tmpl w:val="7BE0CFBA"/>
+    <w:lvl w:ilvl="0" w:tplc="04090001">
+      <w:start w:val="1"/>
+      <w:numFmt w:val="bullet"/>
+      <w:lvlText w:val=""/>
+      <w:lvlJc w:val="left"/>
+      <w:pPr>
+        <w:ind w:left="720" w:hanging="360"/>
+      </w:pPr>
+      <w:rPr>
+        <w:rFonts w:ascii="Symbol" w:hAnsi="Symbol" w:hint="default"/>
+      </w:rPr>
+    </w:lvl>
+    <w:lvl w:ilvl="1" w:tplc="04090003" w:tentative="1">
+      <w:start w:val="1"/>
+      <w:numFmt w:val="bullet"/>
+      <w:lvlText w:val="o"/>
+      <w:lvlJc w:val="left"/>
+      <w:pPr>
+        <w:ind w:left="1440" w:hanging="360"/>
+      </w:pPr>
+      <w:rPr>
+        <w:rFonts w:ascii="Courier New" w:hAnsi="Courier New" w:cs="Courier New" w:hint="default"/>
+      </w:rPr>
+    </w:lvl>
+    <w:lvl w:ilvl="2" w:tplc="04090005" w:tentative="1">
+      <w:start w:val="1"/>
+      <w:numFmt w:val="bullet"/>
+      <w:lvlText w:val=""/>
+      <w:lvlJc w:val="left"/>
+      <w:pPr>
+        <w:ind w:left="2160" w:hanging="360"/>
+      </w:pPr>
+      <w:rPr>
+        <w:rFonts w:ascii="Wingdings" w:hAnsi="Wingdings" w:hint="default"/>
+      </w:rPr>
+    </w:lvl>
+    <w:lvl w:ilvl="3" w:tplc="04090001" w:tentative="1">
+      <w:start w:val="1"/>
+      <w:numFmt w:val="bullet"/>
+      <w:lvlText w:val=""/>
+      <w:lvlJc w:val="left"/>
+      <w:pPr>
+        <w:ind w:left="2880" w:hanging="360"/>
+      </w:pPr>
+      <w:rPr>
+        <w:rFonts w:ascii="Symbol" w:hAnsi="Symbol" w:hint="default"/>
+      </w:rPr>
+    </w:lvl>
+    <w:lvl w:ilvl="4" w:tplc="04090003" w:tentative="1">
+      <w:start w:val="1"/>
+      <w:numFmt w:val="bullet"/>
+      <w:lvlText w:val="o"/>
+      <w:lvlJc w:val="left"/>
+      <w:pPr>
+        <w:ind w:left="3600" w:hanging="360"/>
+      </w:pPr>
+      <w:rPr>
+        <w:rFonts w:ascii="Courier New" w:hAnsi="Courier New" w:cs="Courier New" w:hint="default"/>
+      </w:rPr>
+    </w:lvl>
+    <w:lvl w:ilvl="5" w:tplc="04090005" w:tentative="1">
+      <w:start w:val="1"/>
+      <w:numFmt w:val="bullet"/>
+      <w:lvlText w:val=""/>
+      <w:lvlJc w:val="left"/>
+      <w:pPr>
+        <w:ind w:left="4320" w:hanging="360"/>
+      </w:pPr>
+      <w:rPr>
+        <w:rFonts w:ascii="Wingdings" w:hAnsi="Wingdings" w:hint="default"/>
+      </w:rPr>
+    </w:lvl>
+    <w:lvl w:ilvl="6" w:tplc="04090001" w:tentative="1">
+      <w:start w:val="1"/>
+      <w:numFmt w:val="bullet"/>
+      <w:lvlText w:val=""/>
+      <w:lvlJc w:val="left"/>
+      <w:pPr>
+        <w:ind w:left="5040" w:hanging="360"/>
+      </w:pPr>
+      <w:rPr>
+        <w:rFonts w:ascii="Symbol" w:hAnsi="Symbol" w:hint="default"/>
+      </w:rPr>
+    </w:lvl>
+    <w:lvl w:ilvl="7" w:tplc="04090003" w:tentative="1">
+      <w:start w:val="1"/>
+      <w:numFmt w:val="bullet"/>
+      <w:lvlText w:val="o"/>
+      <w:lvlJc w:val="left"/>
+      <w:pPr>
+        <w:ind w:left="5760" w:hanging="360"/>
+      </w:pPr>
+      <w:rPr>
+        <w:rFonts w:ascii="Courier New" w:hAnsi="Courier New" w:cs="Courier New" w:hint="default"/>
+      </w:rPr>
+    </w:lvl>
+    <w:lvl w:ilvl="8" w:tplc="04090005" w:tentative="1">
+      <w:start w:val="1"/>
+      <w:numFmt w:val="bullet"/>
+      <w:lvlText w:val=""/>
+      <w:lvlJc w:val="left"/>
+      <w:pPr>
+        <w:ind w:left="6480" w:hanging="360"/>
+      </w:pPr>
+      <w:rPr>
+        <w:rFonts w:ascii="Wingdings" w:hAnsi="Wingdings" w:hint="default"/>
+      </w:rPr>
+    </w:lvl>
+  </w:abstractNum>
+  <w:abstractNum w:abstractNumId="38" w15:restartNumberingAfterBreak="0">
     <w:nsid w:val="6EDA720B"/>
     <w:multiLevelType w:val="hybridMultilevel"/>
     <w:tmpl w:val="A14A049A"/>
@@ -4681,7 +7045,7 @@
       </w:rPr>
     </w:lvl>
   </w:abstractNum>
-  <w:abstractNum w:abstractNumId="34" w15:restartNumberingAfterBreak="0">
+  <w:abstractNum w:abstractNumId="39" w15:restartNumberingAfterBreak="0">
     <w:nsid w:val="73554DEE"/>
     <w:multiLevelType w:val="hybridMultilevel"/>
     <w:tmpl w:val="E3B6833E"/>
@@ -4794,7 +7158,7 @@
       </w:rPr>
     </w:lvl>
   </w:abstractNum>
-  <w:abstractNum w:abstractNumId="35" w15:restartNumberingAfterBreak="0">
+  <w:abstractNum w:abstractNumId="40" w15:restartNumberingAfterBreak="0">
     <w:nsid w:val="73BC4502"/>
     <w:multiLevelType w:val="hybridMultilevel"/>
     <w:tmpl w:val="329E6890"/>
@@ -4907,7 +7271,7 @@
       </w:rPr>
     </w:lvl>
   </w:abstractNum>
-  <w:abstractNum w:abstractNumId="36" w15:restartNumberingAfterBreak="0">
+  <w:abstractNum w:abstractNumId="41" w15:restartNumberingAfterBreak="0">
     <w:nsid w:val="78CB4BDE"/>
     <w:multiLevelType w:val="hybridMultilevel"/>
     <w:tmpl w:val="A5401418"/>
@@ -5051,7 +7415,7 @@
     <w:abstractNumId w:val="20"/>
   </w:num>
   <w:num w:numId="11">
-    <w:abstractNumId w:val="27"/>
+    <w:abstractNumId w:val="28"/>
   </w:num>
   <w:num w:numId="12">
     <w:abstractNumId w:val="22"/>
@@ -5063,7 +7427,7 @@
     <w:abstractNumId w:val="10"/>
   </w:num>
   <w:num w:numId="15">
-    <w:abstractNumId w:val="28"/>
+    <w:abstractNumId w:val="30"/>
   </w:num>
   <w:num w:numId="16">
     <w:abstractNumId w:val="9"/>
@@ -5072,13 +7436,13 @@
     <w:abstractNumId w:val="18"/>
   </w:num>
   <w:num w:numId="18">
-    <w:abstractNumId w:val="34"/>
+    <w:abstractNumId w:val="39"/>
   </w:num>
   <w:num w:numId="19">
-    <w:abstractNumId w:val="35"/>
+    <w:abstractNumId w:val="40"/>
   </w:num>
   <w:num w:numId="20">
-    <w:abstractNumId w:val="36"/>
+    <w:abstractNumId w:val="41"/>
   </w:num>
   <w:num w:numId="21">
     <w:abstractNumId w:val="11"/>
@@ -5090,7 +7454,7 @@
     <w:abstractNumId w:val="15"/>
   </w:num>
   <w:num w:numId="24">
-    <w:abstractNumId w:val="30"/>
+    <w:abstractNumId w:val="32"/>
   </w:num>
   <w:num w:numId="25">
     <w:abstractNumId w:val="14"/>
@@ -5108,16 +7472,16 @@
     <w:abstractNumId w:val="17"/>
   </w:num>
   <w:num w:numId="30">
-    <w:abstractNumId w:val="26"/>
+    <w:abstractNumId w:val="27"/>
   </w:num>
   <w:num w:numId="31">
     <w:abstractNumId w:val="25"/>
   </w:num>
   <w:num w:numId="32">
-    <w:abstractNumId w:val="32"/>
+    <w:abstractNumId w:val="36"/>
   </w:num>
   <w:num w:numId="33">
-    <w:abstractNumId w:val="33"/>
+    <w:abstractNumId w:val="38"/>
   </w:num>
   <w:num w:numId="34">
     <w:abstractNumId w:val="23"/>
@@ -5126,10 +7490,25 @@
     <w:abstractNumId w:val="21"/>
   </w:num>
   <w:num w:numId="36">
+    <w:abstractNumId w:val="34"/>
+  </w:num>
+  <w:num w:numId="37">
     <w:abstractNumId w:val="31"/>
   </w:num>
-  <w:num w:numId="37">
+  <w:num w:numId="38">
+    <w:abstractNumId w:val="26"/>
+  </w:num>
+  <w:num w:numId="39">
+    <w:abstractNumId w:val="35"/>
+  </w:num>
+  <w:num w:numId="40">
+    <w:abstractNumId w:val="33"/>
+  </w:num>
+  <w:num w:numId="41">
     <w:abstractNumId w:val="29"/>
+  </w:num>
+  <w:num w:numId="42">
+    <w:abstractNumId w:val="37"/>
   </w:num>
 </w:numbering>
 </file>

</xml_diff>

<commit_message>
learn about the boundaries that bounded context define
</commit_message>
<xml_diff>
--- a/software-architecture/domain-driven-design/managing-domain-complexity.docx
+++ b/software-architecture/domain-driven-design/managing-domain-complexity.docx
@@ -742,7 +742,25 @@
           <w:sz w:val="20"/>
           <w:szCs w:val="20"/>
         </w:rPr>
-        <w:t>why this is a problem will probably be more clear as we go further through the book</w:t>
+        <w:t xml:space="preserve">why this is a problem will probably be </w:t>
+      </w:r>
+      <w:proofErr w:type="gramStart"/>
+      <w:r>
+        <w:rPr>
+          <w:color w:val="FF0000"/>
+          <w:sz w:val="20"/>
+          <w:szCs w:val="20"/>
+        </w:rPr>
+        <w:t>more clear</w:t>
+      </w:r>
+      <w:proofErr w:type="gramEnd"/>
+      <w:r>
+        <w:rPr>
+          <w:color w:val="FF0000"/>
+          <w:sz w:val="20"/>
+          <w:szCs w:val="20"/>
+        </w:rPr>
+        <w:t xml:space="preserve"> as we go further through the book</w:t>
       </w:r>
       <w:r>
         <w:rPr>
@@ -2035,54 +2053,9 @@
           <w:sz w:val="20"/>
           <w:szCs w:val="20"/>
         </w:rPr>
-        <w:t>This will probably be more clear as we go further through the book</w:t>
-      </w:r>
-      <w:r>
-        <w:t>)</w:t>
-      </w:r>
-    </w:p>
-    <w:p>
-      <w:pPr>
-        <w:pStyle w:val="NoSpacing"/>
-      </w:pPr>
-    </w:p>
-    <w:p>
-      <w:pPr>
-        <w:pStyle w:val="NoSpacing"/>
-      </w:pPr>
-      <w:r>
-        <w:t xml:space="preserve">Hence, </w:t>
-      </w:r>
-      <w:r>
-        <w:rPr>
-          <w:b/>
-          <w:bCs/>
-        </w:rPr>
-        <w:t xml:space="preserve">the decision for how big your bounded contexts should depend on the specific problem domain. </w:t>
-      </w:r>
-      <w:r>
-        <w:rPr>
-          <w:highlight w:val="yellow"/>
-        </w:rPr>
-        <w:t>Sometimes, using a wide boundary will be clearer, while at other times, decomposing it further will make more sense.</w:t>
-      </w:r>
-    </w:p>
-    <w:p/>
-    <w:p>
-      <w:pPr>
-        <w:pStyle w:val="NoSpacing"/>
-      </w:pPr>
-      <w:r>
-        <w:t>The reasons for extracting finer-grained bounded contexts out of a larger one include</w:t>
-      </w:r>
-      <w:r>
-        <w:t>:</w:t>
-      </w:r>
-    </w:p>
-    <w:p>
-      <w:pPr>
-        <w:pStyle w:val="NoSpacing"/>
-      </w:pPr>
+        <w:t xml:space="preserve">This will probably be </w:t>
+      </w:r>
+      <w:proofErr w:type="gramStart"/>
       <w:r>
         <w:rPr>
           <w:i/>
@@ -2091,8 +2064,9 @@
           <w:sz w:val="20"/>
           <w:szCs w:val="20"/>
         </w:rPr>
-        <w:t>(</w:t>
-      </w:r>
+        <w:t>more clear</w:t>
+      </w:r>
+      <w:proofErr w:type="gramEnd"/>
       <w:r>
         <w:rPr>
           <w:i/>
@@ -2101,8 +2075,59 @@
           <w:sz w:val="20"/>
           <w:szCs w:val="20"/>
         </w:rPr>
-        <w:t>Th</w:t>
-      </w:r>
+        <w:t xml:space="preserve"> as we go further through the book</w:t>
+      </w:r>
+      <w:r>
+        <w:t>)</w:t>
+      </w:r>
+    </w:p>
+    <w:p>
+      <w:pPr>
+        <w:pStyle w:val="NoSpacing"/>
+      </w:pPr>
+    </w:p>
+    <w:p>
+      <w:pPr>
+        <w:pStyle w:val="NoSpacing"/>
+      </w:pPr>
+      <w:r>
+        <w:t xml:space="preserve">Hence, </w:t>
+      </w:r>
+      <w:r>
+        <w:rPr>
+          <w:b/>
+          <w:bCs/>
+        </w:rPr>
+        <w:t xml:space="preserve">the decision for how big your bounded contexts should depend on the specific problem domain. </w:t>
+      </w:r>
+      <w:r>
+        <w:rPr>
+          <w:highlight w:val="yellow"/>
+        </w:rPr>
+        <w:t>Sometimes, using a wide boundary will be clearer, while at other times, decomposing it further will make more sense.</w:t>
+      </w:r>
+    </w:p>
+    <w:p/>
+    <w:p>
+      <w:pPr>
+        <w:pStyle w:val="NoSpacing"/>
+      </w:pPr>
+      <w:r>
+        <w:t xml:space="preserve">The reasons for extracting finer-grained bounded contexts out of a larger one </w:t>
+      </w:r>
+      <w:proofErr w:type="gramStart"/>
+      <w:r>
+        <w:t>include</w:t>
+      </w:r>
+      <w:proofErr w:type="gramEnd"/>
+      <w:r>
+        <w:t>:</w:t>
+      </w:r>
+    </w:p>
+    <w:p>
+      <w:pPr>
+        <w:pStyle w:val="NoSpacing"/>
+      </w:pPr>
       <w:r>
         <w:rPr>
           <w:i/>
@@ -2111,7 +2136,7 @@
           <w:sz w:val="20"/>
           <w:szCs w:val="20"/>
         </w:rPr>
-        <w:t>ese reasons</w:t>
+        <w:t>(</w:t>
       </w:r>
       <w:r>
         <w:rPr>
@@ -2121,7 +2146,49 @@
           <w:sz w:val="20"/>
           <w:szCs w:val="20"/>
         </w:rPr>
-        <w:t xml:space="preserve"> will probably be more clear as we go further through the book</w:t>
+        <w:t>Th</w:t>
+      </w:r>
+      <w:r>
+        <w:rPr>
+          <w:i/>
+          <w:iCs/>
+          <w:color w:val="FF0000"/>
+          <w:sz w:val="20"/>
+          <w:szCs w:val="20"/>
+        </w:rPr>
+        <w:t>ese reasons</w:t>
+      </w:r>
+      <w:r>
+        <w:rPr>
+          <w:i/>
+          <w:iCs/>
+          <w:color w:val="FF0000"/>
+          <w:sz w:val="20"/>
+          <w:szCs w:val="20"/>
+        </w:rPr>
+        <w:t xml:space="preserve"> will probably be </w:t>
+      </w:r>
+      <w:proofErr w:type="gramStart"/>
+      <w:r>
+        <w:rPr>
+          <w:i/>
+          <w:iCs/>
+          <w:color w:val="FF0000"/>
+          <w:sz w:val="20"/>
+          <w:szCs w:val="20"/>
+        </w:rPr>
+        <w:t>more clear</w:t>
+      </w:r>
+      <w:proofErr w:type="gramEnd"/>
+      <w:r>
+        <w:rPr>
+          <w:i/>
+          <w:iCs/>
+          <w:color w:val="FF0000"/>
+          <w:sz w:val="20"/>
+          <w:szCs w:val="20"/>
+        </w:rPr>
+        <w:t xml:space="preserve"> as we go further through the book</w:t>
       </w:r>
       <w:r>
         <w:rPr>
@@ -2253,102 +2320,143 @@
     <w:p>
       <w:pPr>
         <w:pStyle w:val="NoSpacing"/>
-      </w:pPr>
-      <w:r>
-        <w:rPr>
+        <w:rPr>
+          <w:b/>
+          <w:bCs/>
+        </w:rPr>
+      </w:pPr>
+      <w:r>
+        <w:rPr>
+          <w:b/>
+          <w:bCs/>
           <w:highlight w:val="yellow"/>
         </w:rPr>
         <w:t>One thing to beware of is splitting a</w:t>
       </w:r>
       <w:r>
         <w:rPr>
+          <w:b/>
+          <w:bCs/>
           <w:highlight w:val="yellow"/>
         </w:rPr>
         <w:t xml:space="preserve"> </w:t>
       </w:r>
       <w:r>
         <w:rPr>
+          <w:b/>
+          <w:bCs/>
           <w:highlight w:val="yellow"/>
         </w:rPr>
         <w:t>coherent functionality into multiple bounded contexts</w:t>
       </w:r>
       <w:r>
+        <w:rPr>
+          <w:b/>
+          <w:bCs/>
+        </w:rPr>
         <w:t xml:space="preserve">. </w:t>
       </w:r>
       <w:r>
         <w:rPr>
+          <w:b/>
+          <w:bCs/>
           <w:highlight w:val="yellow"/>
         </w:rPr>
         <w:t>Such division will hinder the</w:t>
       </w:r>
       <w:r>
         <w:rPr>
+          <w:b/>
+          <w:bCs/>
           <w:highlight w:val="yellow"/>
         </w:rPr>
         <w:t xml:space="preserve"> </w:t>
       </w:r>
       <w:r>
         <w:rPr>
+          <w:b/>
+          <w:bCs/>
           <w:highlight w:val="yellow"/>
         </w:rPr>
         <w:t>ability to evolve each context independently</w:t>
       </w:r>
       <w:r>
+        <w:rPr>
+          <w:b/>
+          <w:bCs/>
+        </w:rPr>
         <w:t>.</w:t>
       </w:r>
     </w:p>
     <w:p>
       <w:pPr>
         <w:pStyle w:val="NoSpacing"/>
-      </w:pPr>
-    </w:p>
-    <w:p>
-      <w:pPr>
-        <w:pStyle w:val="NoSpacing"/>
-      </w:pPr>
-      <w:r>
-        <w:rPr>
+        <w:rPr>
+          <w:b/>
+          <w:bCs/>
+        </w:rPr>
+      </w:pPr>
+      <w:r>
+        <w:rPr>
+          <w:b/>
+          <w:bCs/>
           <w:highlight w:val="yellow"/>
         </w:rPr>
         <w:t>Instead, the same business requirements</w:t>
       </w:r>
       <w:r>
         <w:rPr>
+          <w:b/>
+          <w:bCs/>
           <w:highlight w:val="yellow"/>
         </w:rPr>
         <w:t xml:space="preserve"> </w:t>
       </w:r>
       <w:r>
         <w:rPr>
+          <w:b/>
+          <w:bCs/>
           <w:highlight w:val="yellow"/>
         </w:rPr>
         <w:t>and changes will simultaneously affect the</w:t>
       </w:r>
       <w:r>
         <w:rPr>
+          <w:b/>
+          <w:bCs/>
           <w:highlight w:val="yellow"/>
         </w:rPr>
         <w:t xml:space="preserve"> </w:t>
       </w:r>
       <w:r>
         <w:rPr>
+          <w:b/>
+          <w:bCs/>
           <w:highlight w:val="yellow"/>
         </w:rPr>
         <w:t>bounded contexts and require simultaneous</w:t>
       </w:r>
       <w:r>
         <w:rPr>
+          <w:b/>
+          <w:bCs/>
           <w:highlight w:val="yellow"/>
         </w:rPr>
         <w:t xml:space="preserve"> </w:t>
       </w:r>
       <w:r>
         <w:rPr>
+          <w:b/>
+          <w:bCs/>
           <w:highlight w:val="yellow"/>
         </w:rPr>
         <w:t>deployment of the changes</w:t>
       </w:r>
       <w:r>
+        <w:rPr>
+          <w:b/>
+          <w:bCs/>
+        </w:rPr>
         <w:t>.</w:t>
       </w:r>
     </w:p>
@@ -2681,8 +2789,16 @@
           <w:ilvl w:val="0"/>
           <w:numId w:val="41"/>
         </w:numPr>
-      </w:pPr>
-      <w:r>
+        <w:rPr>
+          <w:b/>
+          <w:bCs/>
+        </w:rPr>
+      </w:pPr>
+      <w:r>
+        <w:rPr>
+          <w:b/>
+          <w:bCs/>
+        </w:rPr>
         <w:t>a subdomain resembles a set of interrelated use cases.</w:t>
       </w:r>
     </w:p>
@@ -2693,14 +2809,30 @@
           <w:ilvl w:val="0"/>
           <w:numId w:val="41"/>
         </w:numPr>
-      </w:pPr>
-      <w:r>
+        <w:rPr>
+          <w:b/>
+          <w:bCs/>
+        </w:rPr>
+      </w:pPr>
+      <w:r>
+        <w:rPr>
+          <w:b/>
+          <w:bCs/>
+        </w:rPr>
         <w:t>The use cases are defined by the business domain and the system</w:t>
       </w:r>
       <w:r>
+        <w:rPr>
+          <w:b/>
+          <w:bCs/>
+        </w:rPr>
         <w:t>’</w:t>
       </w:r>
       <w:r>
+        <w:rPr>
+          <w:b/>
+          <w:bCs/>
+        </w:rPr>
         <w:t>s requirements.</w:t>
       </w:r>
     </w:p>
@@ -2903,11 +3035,6 @@
     </w:p>
     <w:p>
       <w:pPr>
-        <w:autoSpaceDE w:val="0"/>
-        <w:autoSpaceDN w:val="0"/>
-        <w:adjustRightInd w:val="0"/>
-        <w:spacing w:after="0"/>
-        <w:jc w:val="center"/>
         <w:rPr>
           <w:rFonts w:ascii="MinionPro-Regular" w:eastAsia="MinionPro-Regular" w:cs="MinionPro-Regular"/>
           <w:color w:val="000000"/>
@@ -2993,7 +3120,6 @@
     </w:p>
     <w:p>
       <w:pPr>
-        <w:jc w:val="center"/>
         <w:rPr>
           <w:rFonts w:ascii="MinionPro-Regular" w:eastAsia="MinionPro-Regular" w:cs="MinionPro-Regular"/>
           <w:sz w:val="21"/>
@@ -3067,10 +3193,6 @@
     </w:p>
     <w:p>
       <w:pPr>
-        <w:autoSpaceDE w:val="0"/>
-        <w:autoSpaceDN w:val="0"/>
-        <w:adjustRightInd w:val="0"/>
-        <w:spacing w:after="0"/>
         <w:rPr>
           <w:rFonts w:ascii="MinionPro-Regular" w:eastAsia="MinionPro-Regular" w:cs="MinionPro-Regular"/>
           <w:color w:val="000000"/>
@@ -3119,15 +3241,7 @@
         </w:drawing>
       </w:r>
     </w:p>
-    <w:p>
-      <w:pPr>
-        <w:rPr>
-          <w:rFonts w:ascii="MinionPro-Regular" w:eastAsia="MinionPro-Regular" w:cs="MinionPro-Regular"/>
-          <w:sz w:val="21"/>
-          <w:szCs w:val="21"/>
-        </w:rPr>
-      </w:pPr>
-    </w:p>
+    <w:p/>
     <w:p>
       <w:pPr>
         <w:pStyle w:val="NoSpacing"/>
@@ -3483,8 +3597,1852 @@
         <w:t>Boundaries</w:t>
       </w:r>
     </w:p>
+    <w:p>
+      <w:r>
+        <w:t>The bounded context pattern is the domain-driven design tool for defining physical and ownership boundaries</w:t>
+      </w:r>
+      <w:r>
+        <w:t>.</w:t>
+      </w:r>
+      <w:r>
+        <w:t xml:space="preserve"> </w:t>
+      </w:r>
+      <w:r>
+        <w:rPr>
+          <w:i/>
+          <w:iCs/>
+        </w:rPr>
+        <w:t>I add one: model/ubiquitous language boundaries</w:t>
+      </w:r>
+    </w:p>
+    <w:p>
+      <w:pPr>
+        <w:pStyle w:val="Heading2"/>
+      </w:pPr>
+      <w:r>
+        <w:t>Physical Boundaries</w:t>
+      </w:r>
+    </w:p>
+    <w:p>
+      <w:r>
+        <w:rPr>
+          <w:b/>
+          <w:bCs/>
+        </w:rPr>
+        <w:t>Bounded contexts serve not only as model boundaries but also as physical boundaries</w:t>
+      </w:r>
+      <w:r>
+        <w:rPr>
+          <w:b/>
+          <w:bCs/>
+        </w:rPr>
+        <w:t xml:space="preserve"> </w:t>
+      </w:r>
+      <w:r>
+        <w:rPr>
+          <w:b/>
+          <w:bCs/>
+        </w:rPr>
+        <w:t>of the systems implementing them</w:t>
+      </w:r>
+      <w:r>
+        <w:t>.</w:t>
+      </w:r>
+    </w:p>
+    <w:p>
+      <w:r>
+        <w:rPr>
+          <w:b/>
+          <w:bCs/>
+        </w:rPr>
+        <w:t>Each bounded context should be implemented as</w:t>
+      </w:r>
+      <w:r>
+        <w:rPr>
+          <w:b/>
+          <w:bCs/>
+        </w:rPr>
+        <w:t xml:space="preserve"> </w:t>
+      </w:r>
+      <w:r>
+        <w:rPr>
+          <w:b/>
+          <w:bCs/>
+        </w:rPr>
+        <w:t>an individual service/project, meaning it is implemented, evolved, and versioned</w:t>
+      </w:r>
+      <w:r>
+        <w:rPr>
+          <w:b/>
+          <w:bCs/>
+        </w:rPr>
+        <w:t xml:space="preserve"> </w:t>
+      </w:r>
+      <w:r>
+        <w:rPr>
+          <w:b/>
+          <w:bCs/>
+        </w:rPr>
+        <w:t>independently of other bounded contexts</w:t>
+      </w:r>
+      <w:r>
+        <w:t>.</w:t>
+      </w:r>
+    </w:p>
+    <w:p>
+      <w:r>
+        <w:t>Clear physical boundaries between bounded contexts allow us to implement each</w:t>
+      </w:r>
+      <w:r>
+        <w:t xml:space="preserve"> </w:t>
+      </w:r>
+      <w:r>
+        <w:t>bounded context with the technology stack that best fits its needs.</w:t>
+      </w:r>
+    </w:p>
+    <w:p>
+      <w:r>
+        <w:t>As we discussed earlier, a bounded context can contain multiple subdomains. In such</w:t>
+      </w:r>
+      <w:r>
+        <w:t xml:space="preserve"> </w:t>
+      </w:r>
+      <w:r>
+        <w:t xml:space="preserve">a case, </w:t>
+      </w:r>
+      <w:r>
+        <w:rPr>
+          <w:b/>
+          <w:bCs/>
+        </w:rPr>
+        <w:t>the bounded context is a physical boundary</w:t>
+      </w:r>
+      <w:r>
+        <w:t xml:space="preserve">, </w:t>
+      </w:r>
+      <w:r>
+        <w:rPr>
+          <w:b/>
+          <w:bCs/>
+        </w:rPr>
+        <w:t>while each of its subdomains is a</w:t>
+      </w:r>
+      <w:r>
+        <w:rPr>
+          <w:b/>
+          <w:bCs/>
+        </w:rPr>
+        <w:t xml:space="preserve"> </w:t>
+      </w:r>
+      <w:r>
+        <w:rPr>
+          <w:b/>
+          <w:bCs/>
+        </w:rPr>
+        <w:t>logical boundary</w:t>
+      </w:r>
+      <w:r>
+        <w:t>. Logical boundaries bear different names in different programming</w:t>
+      </w:r>
+      <w:r>
+        <w:t xml:space="preserve"> </w:t>
+      </w:r>
+      <w:r>
+        <w:t>languages: namespaces, modules, or packages.</w:t>
+      </w:r>
+    </w:p>
+    <w:p>
+      <w:pPr>
+        <w:pStyle w:val="Heading2"/>
+      </w:pPr>
+      <w:r>
+        <w:t>Ownership Boundaries</w:t>
+      </w:r>
+    </w:p>
+    <w:p>
+      <w:pPr>
+        <w:pStyle w:val="NoSpacing"/>
+      </w:pPr>
+      <w:r>
+        <w:t>Studies show that good fences do indeed make good neighbors. In software projects,</w:t>
+      </w:r>
+    </w:p>
+    <w:p>
+      <w:pPr>
+        <w:pStyle w:val="NoSpacing"/>
+      </w:pPr>
+      <w:r>
+        <w:t>we can leverage model boundaries</w:t>
+      </w:r>
+      <w:r>
+        <w:rPr>
+          <w:rFonts w:hint="eastAsia"/>
+        </w:rPr>
+        <w:t>—</w:t>
+      </w:r>
+      <w:r>
+        <w:t>bounded contexts</w:t>
+      </w:r>
+      <w:r>
+        <w:rPr>
+          <w:rFonts w:hint="eastAsia"/>
+        </w:rPr>
+        <w:t>—</w:t>
+      </w:r>
+      <w:r>
+        <w:t>for the peaceful coexistence</w:t>
+      </w:r>
+    </w:p>
+    <w:p>
+      <w:pPr>
+        <w:pStyle w:val="NoSpacing"/>
+        <w:rPr>
+          <w:b/>
+          <w:bCs/>
+          <w:highlight w:val="yellow"/>
+        </w:rPr>
+      </w:pPr>
+      <w:r>
+        <w:t xml:space="preserve">of teams. </w:t>
+      </w:r>
+      <w:r>
+        <w:rPr>
+          <w:b/>
+          <w:bCs/>
+          <w:highlight w:val="yellow"/>
+        </w:rPr>
+        <w:t>The division of work between teams is another strategic decision that can be</w:t>
+      </w:r>
+    </w:p>
+    <w:p>
+      <w:pPr>
+        <w:pStyle w:val="NoSpacing"/>
+        <w:rPr>
+          <w:b/>
+          <w:bCs/>
+        </w:rPr>
+      </w:pPr>
+      <w:r>
+        <w:rPr>
+          <w:b/>
+          <w:bCs/>
+          <w:highlight w:val="yellow"/>
+        </w:rPr>
+        <w:t>made using the bounded context pattern.</w:t>
+      </w:r>
+    </w:p>
+    <w:p>
+      <w:pPr>
+        <w:pStyle w:val="NoSpacing"/>
+      </w:pPr>
+    </w:p>
+    <w:p>
+      <w:pPr>
+        <w:pStyle w:val="NoSpacing"/>
+      </w:pPr>
+      <w:r>
+        <w:t>A bounded context should be implemented, evolved, and maintained by one team</w:t>
+      </w:r>
+      <w:r>
+        <w:t xml:space="preserve"> </w:t>
+      </w:r>
+      <w:r>
+        <w:t xml:space="preserve">only. </w:t>
+      </w:r>
+      <w:r>
+        <w:rPr>
+          <w:b/>
+          <w:bCs/>
+        </w:rPr>
+        <w:t>No two teams can work on the same bounded context.</w:t>
+      </w:r>
+    </w:p>
+    <w:p>
+      <w:pPr>
+        <w:pStyle w:val="NoSpacing"/>
+      </w:pPr>
+    </w:p>
+    <w:p>
+      <w:pPr>
+        <w:pStyle w:val="NoSpacing"/>
+        <w:rPr>
+          <w:b/>
+          <w:bCs/>
+        </w:rPr>
+      </w:pPr>
+      <w:r>
+        <w:rPr>
+          <w:b/>
+          <w:bCs/>
+        </w:rPr>
+        <w:t>This segregation eliminates</w:t>
+      </w:r>
+      <w:r>
+        <w:rPr>
+          <w:b/>
+          <w:bCs/>
+        </w:rPr>
+        <w:t xml:space="preserve"> </w:t>
+      </w:r>
+      <w:r>
+        <w:rPr>
+          <w:b/>
+          <w:bCs/>
+        </w:rPr>
+        <w:t>implicit assumptions that teams might make about one another</w:t>
+      </w:r>
+      <w:r>
+        <w:rPr>
+          <w:b/>
+          <w:bCs/>
+        </w:rPr>
+        <w:t>’</w:t>
+      </w:r>
+      <w:r>
+        <w:rPr>
+          <w:b/>
+          <w:bCs/>
+        </w:rPr>
+        <w:t>s models.</w:t>
+      </w:r>
+      <w:r>
+        <w:rPr>
+          <w:b/>
+          <w:bCs/>
+        </w:rPr>
+        <w:t xml:space="preserve"> </w:t>
+      </w:r>
+      <w:r>
+        <w:rPr>
+          <w:b/>
+          <w:bCs/>
+        </w:rPr>
+        <w:t xml:space="preserve">Instead, </w:t>
+      </w:r>
+      <w:r>
+        <w:rPr>
+          <w:b/>
+          <w:bCs/>
+          <w:highlight w:val="yellow"/>
+        </w:rPr>
+        <w:t>they have to define communication protocols for integrating their models</w:t>
+      </w:r>
+      <w:r>
+        <w:rPr>
+          <w:b/>
+          <w:bCs/>
+          <w:highlight w:val="yellow"/>
+        </w:rPr>
+        <w:t xml:space="preserve"> </w:t>
+      </w:r>
+      <w:r>
+        <w:rPr>
+          <w:b/>
+          <w:bCs/>
+          <w:highlight w:val="yellow"/>
+        </w:rPr>
+        <w:t>and systems explicitly.</w:t>
+      </w:r>
+    </w:p>
+    <w:p>
+      <w:pPr>
+        <w:pStyle w:val="NoSpacing"/>
+      </w:pPr>
+    </w:p>
+    <w:p>
+      <w:pPr>
+        <w:pStyle w:val="NoSpacing"/>
+        <w:rPr>
+          <w:b/>
+          <w:bCs/>
+        </w:rPr>
+      </w:pPr>
+      <w:r>
+        <w:rPr>
+          <w:b/>
+          <w:bCs/>
+        </w:rPr>
+        <w:t>It</w:t>
+      </w:r>
+      <w:r>
+        <w:rPr>
+          <w:b/>
+          <w:bCs/>
+        </w:rPr>
+        <w:t>’</w:t>
+      </w:r>
+      <w:r>
+        <w:rPr>
+          <w:b/>
+          <w:bCs/>
+        </w:rPr>
+        <w:t>s important to note that the relationship between teams and bounded contexts is</w:t>
+      </w:r>
+      <w:r>
+        <w:rPr>
+          <w:b/>
+          <w:bCs/>
+        </w:rPr>
+        <w:t xml:space="preserve"> </w:t>
+      </w:r>
+      <w:r>
+        <w:rPr>
+          <w:b/>
+          <w:bCs/>
+        </w:rPr>
+        <w:t xml:space="preserve">one-directional: </w:t>
+      </w:r>
+      <w:r>
+        <w:rPr>
+          <w:b/>
+          <w:bCs/>
+          <w:highlight w:val="yellow"/>
+        </w:rPr>
+        <w:t>a bounded context should be owned by only one team. However, a</w:t>
+      </w:r>
+      <w:r>
+        <w:rPr>
+          <w:b/>
+          <w:bCs/>
+          <w:highlight w:val="yellow"/>
+        </w:rPr>
+        <w:t xml:space="preserve"> </w:t>
+      </w:r>
+      <w:r>
+        <w:rPr>
+          <w:b/>
+          <w:bCs/>
+          <w:highlight w:val="yellow"/>
+        </w:rPr>
+        <w:t>single team can own multiple bounded contexts</w:t>
+      </w:r>
+      <w:r>
+        <w:rPr>
+          <w:b/>
+          <w:bCs/>
+        </w:rPr>
+        <w:t xml:space="preserve">, as </w:t>
+      </w:r>
+      <w:r>
+        <w:rPr>
+          <w:b/>
+          <w:bCs/>
+          <w:color w:val="9A0000"/>
+        </w:rPr>
+        <w:t xml:space="preserve">Figure 3-8 </w:t>
+      </w:r>
+      <w:r>
+        <w:rPr>
+          <w:b/>
+          <w:bCs/>
+        </w:rPr>
+        <w:t>illustrates.</w:t>
+      </w:r>
+    </w:p>
+    <w:p>
+      <w:pPr>
+        <w:pStyle w:val="NoSpacing"/>
+        <w:rPr>
+          <w:i/>
+          <w:iCs/>
+          <w:color w:val="FF0000"/>
+        </w:rPr>
+      </w:pPr>
+      <w:r>
+        <w:rPr>
+          <w:i/>
+          <w:iCs/>
+          <w:color w:val="FF0000"/>
+        </w:rPr>
+        <w:t>They could have talked about the reason behind this rule a little more.</w:t>
+      </w:r>
+    </w:p>
+    <w:p>
+      <w:pPr>
+        <w:pStyle w:val="NoSpacing"/>
+        <w:rPr>
+          <w:b/>
+          <w:bCs/>
+        </w:rPr>
+      </w:pPr>
+    </w:p>
+    <w:p>
+      <w:pPr>
+        <w:pStyle w:val="NoSpacing"/>
+        <w:jc w:val="center"/>
+        <w:rPr>
+          <w:b/>
+          <w:bCs/>
+        </w:rPr>
+      </w:pPr>
+      <w:r>
+        <w:rPr>
+          <w:noProof/>
+        </w:rPr>
+        <w:drawing>
+          <wp:inline distT="0" distB="0" distL="0" distR="0" wp14:anchorId="145DC6A9" wp14:editId="08291FAE">
+            <wp:extent cx="2374900" cy="1528292"/>
+            <wp:effectExtent l="0" t="0" r="6350" b="0"/>
+            <wp:docPr id="6" name="Picture 6"/>
+            <wp:cNvGraphicFramePr>
+              <a:graphicFrameLocks xmlns:a="http://schemas.openxmlformats.org/drawingml/2006/main" noChangeAspect="1"/>
+            </wp:cNvGraphicFramePr>
+            <a:graphic xmlns:a="http://schemas.openxmlformats.org/drawingml/2006/main">
+              <a:graphicData uri="http://schemas.openxmlformats.org/drawingml/2006/picture">
+                <pic:pic xmlns:pic="http://schemas.openxmlformats.org/drawingml/2006/picture">
+                  <pic:nvPicPr>
+                    <pic:cNvPr id="1" name=""/>
+                    <pic:cNvPicPr/>
+                  </pic:nvPicPr>
+                  <pic:blipFill>
+                    <a:blip r:embed="rId13"/>
+                    <a:stretch>
+                      <a:fillRect/>
+                    </a:stretch>
+                  </pic:blipFill>
+                  <pic:spPr>
+                    <a:xfrm>
+                      <a:off x="0" y="0"/>
+                      <a:ext cx="2388021" cy="1536736"/>
+                    </a:xfrm>
+                    <a:prstGeom prst="rect">
+                      <a:avLst/>
+                    </a:prstGeom>
+                  </pic:spPr>
+                </pic:pic>
+              </a:graphicData>
+            </a:graphic>
+          </wp:inline>
+        </w:drawing>
+      </w:r>
+    </w:p>
+    <w:p>
+      <w:pPr>
+        <w:pStyle w:val="Heading1"/>
+      </w:pPr>
+      <w:r>
+        <w:t xml:space="preserve">A </w:t>
+      </w:r>
+      <w:r>
+        <w:t>Clearer</w:t>
+      </w:r>
+      <w:r>
+        <w:t xml:space="preserve"> Vision of </w:t>
+      </w:r>
+      <w:r>
+        <w:t>Bounded Context</w:t>
+      </w:r>
+      <w:r>
+        <w:t>s</w:t>
+      </w:r>
+      <w:r>
+        <w:t xml:space="preserve"> </w:t>
+      </w:r>
+    </w:p>
+    <w:p>
+      <w:pPr>
+        <w:pStyle w:val="NoSpacing"/>
+      </w:pPr>
+    </w:p>
+    <w:p>
+      <w:pPr>
+        <w:pStyle w:val="Heading2"/>
+      </w:pPr>
+      <w:r>
+        <w:t>Bounded Context in Real-Life Business</w:t>
+      </w:r>
+      <w:r>
+        <w:t xml:space="preserve"> Domains</w:t>
+      </w:r>
+    </w:p>
+    <w:p>
+      <w:pPr>
+        <w:pStyle w:val="NoSpacing"/>
+      </w:pPr>
+      <w:r>
+        <w:t>You might ask:</w:t>
+      </w:r>
+      <w:r>
+        <w:t xml:space="preserve"> </w:t>
+      </w:r>
+      <w:r>
+        <w:rPr>
+          <w:rFonts w:hint="eastAsia"/>
+        </w:rPr>
+        <w:t>“</w:t>
+      </w:r>
+      <w:r>
+        <w:rPr>
+          <w:i/>
+          <w:iCs/>
+        </w:rPr>
+        <w:t>You said that</w:t>
+      </w:r>
+      <w:r>
+        <w:rPr>
+          <w:i/>
+          <w:iCs/>
+        </w:rPr>
+        <w:t xml:space="preserve"> </w:t>
+      </w:r>
+      <w:r>
+        <w:rPr>
+          <w:i/>
+          <w:iCs/>
+        </w:rPr>
+        <w:t>DDD is about aligning software design with business</w:t>
+      </w:r>
+      <w:r>
+        <w:rPr>
+          <w:i/>
+          <w:iCs/>
+        </w:rPr>
+        <w:t xml:space="preserve"> </w:t>
+      </w:r>
+      <w:r>
+        <w:rPr>
+          <w:i/>
+          <w:iCs/>
+        </w:rPr>
+        <w:t>domains. But where are the</w:t>
+      </w:r>
+      <w:r>
+        <w:rPr>
+          <w:i/>
+          <w:iCs/>
+        </w:rPr>
+        <w:t xml:space="preserve"> </w:t>
+      </w:r>
+      <w:r>
+        <w:rPr>
+          <w:i/>
+          <w:iCs/>
+        </w:rPr>
+        <w:t>bounded contexts in real life? There are no bounded contexts in business domains</w:t>
+      </w:r>
+      <w:r>
+        <w:t>.</w:t>
+      </w:r>
+      <w:r>
+        <w:rPr>
+          <w:rFonts w:hint="eastAsia"/>
+        </w:rPr>
+        <w:t>”</w:t>
+      </w:r>
+    </w:p>
+    <w:p>
+      <w:pPr>
+        <w:pStyle w:val="NoSpacing"/>
+        <w:rPr>
+          <w:b/>
+          <w:bCs/>
+        </w:rPr>
+      </w:pPr>
+      <w:r>
+        <w:t>Indeed, bounded contexts are not as evident as business domains and subdomains,</w:t>
+      </w:r>
+      <w:r>
+        <w:t xml:space="preserve"> </w:t>
+      </w:r>
+      <w:r>
+        <w:rPr>
+          <w:b/>
+          <w:bCs/>
+        </w:rPr>
+        <w:t>but they are there, as domain experts</w:t>
+      </w:r>
+      <w:r>
+        <w:rPr>
+          <w:b/>
+          <w:bCs/>
+        </w:rPr>
+        <w:t>’</w:t>
+      </w:r>
+      <w:r>
+        <w:rPr>
+          <w:b/>
+          <w:bCs/>
+        </w:rPr>
+        <w:t xml:space="preserve"> mental models are</w:t>
+      </w:r>
+      <w:r>
+        <w:t xml:space="preserve">. </w:t>
+      </w:r>
+      <w:r>
+        <w:rPr>
+          <w:b/>
+          <w:bCs/>
+        </w:rPr>
+        <w:t>You just have to be</w:t>
+      </w:r>
+      <w:r>
+        <w:rPr>
+          <w:b/>
+          <w:bCs/>
+        </w:rPr>
+        <w:t xml:space="preserve"> </w:t>
+      </w:r>
+      <w:r>
+        <w:rPr>
+          <w:b/>
+          <w:bCs/>
+        </w:rPr>
+        <w:t xml:space="preserve">conscious about how domain experts think about the different business entities and </w:t>
+      </w:r>
+      <w:r>
+        <w:rPr>
+          <w:b/>
+          <w:bCs/>
+        </w:rPr>
+        <w:t>processes.</w:t>
+      </w:r>
+    </w:p>
+    <w:p>
+      <w:pPr>
+        <w:pStyle w:val="NoSpacing"/>
+        <w:rPr>
+          <w:b/>
+          <w:bCs/>
+        </w:rPr>
+      </w:pPr>
+    </w:p>
+    <w:p>
+      <w:pPr>
+        <w:pStyle w:val="Heading2"/>
+      </w:pPr>
+      <w:r>
+        <w:t>Semantic Domains</w:t>
+      </w:r>
+    </w:p>
+    <w:p>
+      <w:pPr>
+        <w:pStyle w:val="NoSpacing"/>
+        <w:rPr>
+          <w:b/>
+          <w:bCs/>
+        </w:rPr>
+      </w:pPr>
+      <w:r>
+        <w:t>It can be said that domain-driven design</w:t>
+      </w:r>
+      <w:r>
+        <w:t>’</w:t>
+      </w:r>
+      <w:r>
+        <w:t>s bounded contexts are based on the</w:t>
+      </w:r>
+      <w:r>
+        <w:t xml:space="preserve"> </w:t>
+      </w:r>
+      <w:r>
+        <w:t xml:space="preserve">lexicographical notion of </w:t>
+      </w:r>
+      <w:r>
+        <w:rPr>
+          <w:color w:val="9A0000"/>
+        </w:rPr>
+        <w:t>semantic domains</w:t>
+      </w:r>
+      <w:r>
+        <w:t xml:space="preserve">. </w:t>
+      </w:r>
+      <w:r>
+        <w:rPr>
+          <w:b/>
+          <w:bCs/>
+        </w:rPr>
+        <w:t xml:space="preserve">A </w:t>
+      </w:r>
+      <w:r>
+        <w:rPr>
+          <w:rFonts w:ascii="MinionPro-It" w:eastAsia="MinionPro-It" w:cs="MinionPro-It"/>
+          <w:b/>
+          <w:bCs/>
+          <w:i/>
+          <w:iCs/>
+          <w:sz w:val="18"/>
+          <w:szCs w:val="18"/>
+        </w:rPr>
+        <w:t xml:space="preserve">semantic domain </w:t>
+      </w:r>
+      <w:r>
+        <w:rPr>
+          <w:b/>
+          <w:bCs/>
+        </w:rPr>
+        <w:t>is defined as an area of</w:t>
+      </w:r>
+    </w:p>
+    <w:p>
+      <w:pPr>
+        <w:pStyle w:val="NoSpacing"/>
+        <w:rPr>
+          <w:rFonts w:ascii="MinionPro-It" w:eastAsia="MinionPro-It" w:cs="MinionPro-It"/>
+          <w:i/>
+          <w:iCs/>
+          <w:sz w:val="18"/>
+          <w:szCs w:val="18"/>
+        </w:rPr>
+      </w:pPr>
+      <w:r>
+        <w:rPr>
+          <w:b/>
+          <w:bCs/>
+        </w:rPr>
+        <w:t>meaning and the words used to talk about it.</w:t>
+      </w:r>
+      <w:r>
+        <w:t xml:space="preserve"> For example, the words </w:t>
+      </w:r>
+      <w:r>
+        <w:rPr>
+          <w:rFonts w:ascii="MinionPro-It" w:eastAsia="MinionPro-It" w:cs="MinionPro-It"/>
+          <w:i/>
+          <w:iCs/>
+          <w:sz w:val="18"/>
+          <w:szCs w:val="18"/>
+        </w:rPr>
+        <w:t>monitor, port,</w:t>
+      </w:r>
+    </w:p>
+    <w:p>
+      <w:pPr>
+        <w:pStyle w:val="NoSpacing"/>
+      </w:pPr>
+      <w:r>
+        <w:t>and</w:t>
+      </w:r>
+      <w:r>
+        <w:rPr>
+          <w:rFonts w:ascii="MinionPro-It" w:eastAsia="MinionPro-It" w:cs="MinionPro-It"/>
+          <w:i/>
+          <w:iCs/>
+          <w:sz w:val="18"/>
+          <w:szCs w:val="18"/>
+        </w:rPr>
+        <w:t xml:space="preserve"> processor</w:t>
+      </w:r>
+      <w:r>
+        <w:rPr>
+          <w:rFonts w:ascii="MinionPro-It" w:eastAsia="MinionPro-It" w:cs="MinionPro-It"/>
+          <w:i/>
+          <w:iCs/>
+        </w:rPr>
+        <w:t xml:space="preserve"> </w:t>
+      </w:r>
+      <w:r>
+        <w:t>have different meanings in the software and hardware engineering</w:t>
+      </w:r>
+    </w:p>
+    <w:p>
+      <w:pPr>
+        <w:pStyle w:val="NoSpacing"/>
+      </w:pPr>
+      <w:r>
+        <w:t>semantic domains.</w:t>
+      </w:r>
+    </w:p>
+    <w:p>
+      <w:pPr>
+        <w:pStyle w:val="NoSpacing"/>
+      </w:pPr>
+      <w:r>
+        <w:t>A rather peculiar example of different semantic domains is the meaning of the word</w:t>
+      </w:r>
+    </w:p>
+    <w:p>
+      <w:r>
+        <w:t>T</w:t>
+      </w:r>
+      <w:r>
+        <w:t>omato</w:t>
+      </w:r>
+      <w:r>
+        <w:t xml:space="preserve">  which in some contexts like taxation is considered to be a vegetable </w:t>
+      </w:r>
+      <w:r>
+        <w:t>but, in some others,</w:t>
+      </w:r>
+      <w:r>
+        <w:t xml:space="preserve"> a </w:t>
+      </w:r>
+      <w:r>
+        <w:t>fruit</w:t>
+      </w:r>
+      <w:r>
+        <w:t>.</w:t>
+      </w:r>
+    </w:p>
+    <w:p>
+      <w:pPr>
+        <w:pStyle w:val="Heading2"/>
+      </w:pPr>
+      <w:r>
+        <w:t>Science</w:t>
+      </w:r>
+    </w:p>
+    <w:p>
+      <w:pPr>
+        <w:pStyle w:val="NoSpacing"/>
+      </w:pPr>
+      <w:r>
+        <w:t xml:space="preserve">As historian Yuval Noah Harari puts it, </w:t>
+      </w:r>
+      <w:r>
+        <w:t>“</w:t>
+      </w:r>
+      <w:r>
+        <w:t>Scientists generally agree that no theory is 100 percent correct. Thus, the real test of knowledge is not the truth, but utility.</w:t>
+      </w:r>
+      <w:r>
+        <w:t xml:space="preserve">” </w:t>
+      </w:r>
+      <w:r>
+        <w:t xml:space="preserve"> In</w:t>
+      </w:r>
+      <w:r>
+        <w:t xml:space="preserve"> </w:t>
+      </w:r>
+      <w:r>
+        <w:t>other words, no scientific theory is correct in all cases. Different theories are useful in</w:t>
+      </w:r>
+      <w:r>
+        <w:t xml:space="preserve"> </w:t>
+      </w:r>
+      <w:r>
+        <w:t>different contexts.</w:t>
+      </w:r>
+    </w:p>
+    <w:p>
+      <w:pPr>
+        <w:pStyle w:val="NoSpacing"/>
+      </w:pPr>
+      <w:r>
+        <w:t>This notion can be demonstrated by the different models of gravity introduced by Sir</w:t>
+      </w:r>
+      <w:r>
+        <w:t xml:space="preserve"> </w:t>
+      </w:r>
+      <w:r>
+        <w:t>Isaac Newton and Albert Einstein. According to Newton</w:t>
+      </w:r>
+      <w:r>
+        <w:rPr>
+          <w:rFonts w:hint="eastAsia"/>
+        </w:rPr>
+        <w:t>’</w:t>
+      </w:r>
+      <w:r>
+        <w:t>s laws of motion, space and</w:t>
+      </w:r>
+      <w:r>
+        <w:t xml:space="preserve"> </w:t>
+      </w:r>
+      <w:r>
+        <w:t>time are absolute. They are the stage on which the motion of objects happens. In Einstein</w:t>
+      </w:r>
+      <w:r>
+        <w:t>’</w:t>
+      </w:r>
+      <w:r>
+        <w:t>s</w:t>
+      </w:r>
+    </w:p>
+    <w:p>
+      <w:pPr>
+        <w:pStyle w:val="NoSpacing"/>
+      </w:pPr>
+      <w:r>
+        <w:t>theory of relativity, space and time are no longer absolute but different for different</w:t>
+      </w:r>
+    </w:p>
+    <w:p>
+      <w:pPr>
+        <w:pStyle w:val="NoSpacing"/>
+      </w:pPr>
+      <w:r>
+        <w:t>observers.</w:t>
+      </w:r>
+    </w:p>
+    <w:p>
+      <w:pPr>
+        <w:pStyle w:val="NoSpacing"/>
+        <w:rPr>
+          <w:b/>
+          <w:bCs/>
+        </w:rPr>
+      </w:pPr>
+      <w:r>
+        <w:rPr>
+          <w:highlight w:val="yellow"/>
+        </w:rPr>
+        <w:t>Even though the two models can be seen as contradictory</w:t>
+      </w:r>
+      <w:r>
+        <w:t xml:space="preserve">, </w:t>
+      </w:r>
+      <w:r>
+        <w:rPr>
+          <w:b/>
+          <w:bCs/>
+        </w:rPr>
+        <w:t>both are useful in their</w:t>
+      </w:r>
+      <w:r>
+        <w:rPr>
+          <w:b/>
+          <w:bCs/>
+        </w:rPr>
+        <w:t xml:space="preserve"> </w:t>
+      </w:r>
+      <w:r>
+        <w:rPr>
+          <w:b/>
+          <w:bCs/>
+        </w:rPr>
+        <w:t>suitable (bounded) contexts.</w:t>
+      </w:r>
+    </w:p>
+    <w:p>
+      <w:pPr>
+        <w:pStyle w:val="Heading2"/>
+      </w:pPr>
+      <w:r>
+        <w:lastRenderedPageBreak/>
+        <w:t>Buying a Refrig</w:t>
+      </w:r>
+      <w:r>
+        <w:t>e</w:t>
+      </w:r>
+      <w:r>
+        <w:t>rator</w:t>
+      </w:r>
+    </w:p>
+    <w:p>
+      <w:r>
+        <w:t xml:space="preserve">The book is talking about a flat piece of cardboard which is a model of a refrigerator to see if the actual thing can </w:t>
+      </w:r>
+      <w:r>
+        <w:t>fit through the doorway</w:t>
+      </w:r>
+      <w:r>
+        <w:t xml:space="preserve"> or not. Although the model is nowhere close to the real thing, </w:t>
+      </w:r>
+      <w:proofErr w:type="gramStart"/>
+      <w:r>
+        <w:t>it</w:t>
+      </w:r>
+      <w:proofErr w:type="gramEnd"/>
+      <w:r>
+        <w:t xml:space="preserve"> servers its purpose perfectly.</w:t>
+      </w:r>
+    </w:p>
+    <w:p>
+      <w:r>
+        <w:t>Using a piece of 3D model would do the same job but it would be overengineering.</w:t>
+      </w:r>
+    </w:p>
+    <w:p>
+      <w:pPr>
+        <w:pStyle w:val="NoSpacing"/>
+      </w:pPr>
+      <w:r>
+        <w:rPr>
+          <w:b/>
+          <w:bCs/>
+        </w:rPr>
+        <w:t>a model is not supposed to copy a real-world entity. Instead, it should have a purpose</w:t>
+      </w:r>
+      <w:r>
+        <w:rPr>
+          <w:rFonts w:hint="eastAsia"/>
+          <w:b/>
+          <w:bCs/>
+        </w:rPr>
+        <w:t>—</w:t>
+      </w:r>
+      <w:r>
+        <w:rPr>
+          <w:b/>
+          <w:bCs/>
+        </w:rPr>
+        <w:t>a problem it is supposed to solve</w:t>
+      </w:r>
+      <w:r>
+        <w:rPr>
+          <w:highlight w:val="yellow"/>
+        </w:rPr>
+        <w:t>. Hence, the correct question to ask about the cardboard is, what problem does this model solve?</w:t>
+      </w:r>
+    </w:p>
+    <w:p>
+      <w:pPr>
+        <w:pStyle w:val="NoSpacing"/>
+      </w:pPr>
+    </w:p>
+    <w:p>
+      <w:pPr>
+        <w:pStyle w:val="NoSpacing"/>
+      </w:pPr>
+    </w:p>
+    <w:p>
+      <w:pPr>
+        <w:pStyle w:val="NoSpacing"/>
+        <w:jc w:val="center"/>
+        <w:rPr>
+          <w:b/>
+          <w:bCs/>
+          <w:sz w:val="32"/>
+          <w:szCs w:val="32"/>
+        </w:rPr>
+      </w:pPr>
+      <w:r>
+        <w:rPr>
+          <w:b/>
+          <w:bCs/>
+          <w:sz w:val="32"/>
+          <w:szCs w:val="32"/>
+          <w:highlight w:val="yellow"/>
+        </w:rPr>
+        <w:t>All models are wrong, but some are useful.</w:t>
+      </w:r>
+    </w:p>
+    <w:p>
+      <w:pPr>
+        <w:pStyle w:val="NoSpacing"/>
+      </w:pPr>
+    </w:p>
+    <w:p>
+      <w:pPr>
+        <w:pStyle w:val="NoSpacing"/>
+      </w:pPr>
+      <w:r>
+        <w:t>But what about the refrigerator</w:t>
+      </w:r>
+      <w:r>
+        <w:t>’</w:t>
+      </w:r>
+      <w:r>
+        <w:t>s height? What if the base fits, but it</w:t>
+      </w:r>
+      <w:r>
+        <w:rPr>
+          <w:rFonts w:hint="eastAsia"/>
+        </w:rPr>
+        <w:t>’</w:t>
+      </w:r>
+      <w:r>
+        <w:t>s too tall to fit in</w:t>
+      </w:r>
+    </w:p>
+    <w:p>
+      <w:pPr>
+        <w:pStyle w:val="NoSpacing"/>
+      </w:pPr>
+      <w:r>
+        <w:t>the doorway? Would that justify gluing together a 3D model of the fridge? No. The</w:t>
+      </w:r>
+    </w:p>
+    <w:p>
+      <w:pPr>
+        <w:pStyle w:val="NoSpacing"/>
+      </w:pPr>
+      <w:r>
+        <w:t>problem can be solved much more quickly and easily by using a simple tape measure</w:t>
+      </w:r>
+    </w:p>
+    <w:p>
+      <w:pPr>
+        <w:pStyle w:val="NoSpacing"/>
+      </w:pPr>
+      <w:r>
+        <w:t>to check the doorway</w:t>
+      </w:r>
+      <w:r>
+        <w:rPr>
+          <w:rFonts w:hint="eastAsia"/>
+        </w:rPr>
+        <w:t>’</w:t>
+      </w:r>
+      <w:r>
+        <w:t>s height. What is a tape measure in this case? Another simple</w:t>
+      </w:r>
+    </w:p>
+    <w:p>
+      <w:pPr>
+        <w:pStyle w:val="NoSpacing"/>
+      </w:pPr>
+      <w:r>
+        <w:t>model.</w:t>
+      </w:r>
+    </w:p>
+    <w:p>
+      <w:pPr>
+        <w:pStyle w:val="NoSpacing"/>
+      </w:pPr>
+    </w:p>
+    <w:p>
+      <w:pPr>
+        <w:pStyle w:val="NoSpacing"/>
+        <w:rPr>
+          <w:i/>
+          <w:iCs/>
+        </w:rPr>
+      </w:pPr>
+      <w:r>
+        <w:rPr>
+          <w:i/>
+          <w:iCs/>
+        </w:rPr>
+        <w:t>I add: so instead of one model solving every problem, they used two simple model to solve each problem</w:t>
+      </w:r>
+      <w:r>
+        <w:rPr>
+          <w:i/>
+          <w:iCs/>
+        </w:rPr>
+        <w:t xml:space="preserve"> in their bounded context of the problem they are trying to solve.</w:t>
+      </w:r>
+    </w:p>
+    <w:p>
+      <w:pPr>
+        <w:pStyle w:val="NoSpacing"/>
+      </w:pPr>
+    </w:p>
+    <w:p>
+      <w:pPr>
+        <w:pStyle w:val="NoSpacing"/>
+        <w:rPr>
+          <w:highlight w:val="yellow"/>
+        </w:rPr>
+      </w:pPr>
+      <w:r>
+        <w:t xml:space="preserve">So, we ended up with </w:t>
+      </w:r>
+      <w:r>
+        <w:rPr>
+          <w:b/>
+          <w:bCs/>
+        </w:rPr>
+        <w:t>two models</w:t>
+      </w:r>
+      <w:r>
+        <w:t xml:space="preserve"> of the same fridge. Using two models, </w:t>
+      </w:r>
+      <w:r>
+        <w:rPr>
+          <w:highlight w:val="yellow"/>
+        </w:rPr>
+        <w:t>each optimized</w:t>
+      </w:r>
+    </w:p>
+    <w:p>
+      <w:pPr>
+        <w:pStyle w:val="NoSpacing"/>
+      </w:pPr>
+      <w:r>
+        <w:rPr>
+          <w:highlight w:val="yellow"/>
+        </w:rPr>
+        <w:t>for its specific task, reflects the DDD approach to modeling business domains.</w:t>
+      </w:r>
+    </w:p>
+    <w:p>
+      <w:pPr>
+        <w:pStyle w:val="NoSpacing"/>
+        <w:rPr>
+          <w:b/>
+          <w:bCs/>
+        </w:rPr>
+      </w:pPr>
+      <w:r>
+        <w:rPr>
+          <w:b/>
+          <w:bCs/>
+        </w:rPr>
+        <w:t>Each model has its strict bounded context: the cardboard verifying that the refrigerator</w:t>
+      </w:r>
+      <w:r>
+        <w:rPr>
+          <w:b/>
+          <w:bCs/>
+        </w:rPr>
+        <w:t>’</w:t>
+      </w:r>
+      <w:r>
+        <w:rPr>
+          <w:b/>
+          <w:bCs/>
+        </w:rPr>
+        <w:t>s</w:t>
+      </w:r>
+      <w:r>
+        <w:rPr>
+          <w:b/>
+          <w:bCs/>
+        </w:rPr>
+        <w:t xml:space="preserve"> </w:t>
+      </w:r>
+      <w:r>
+        <w:rPr>
+          <w:b/>
+          <w:bCs/>
+        </w:rPr>
+        <w:t>base can make it through the kitchen</w:t>
+      </w:r>
+      <w:r>
+        <w:rPr>
+          <w:rFonts w:hint="eastAsia"/>
+          <w:b/>
+          <w:bCs/>
+        </w:rPr>
+        <w:t>’</w:t>
+      </w:r>
+      <w:r>
+        <w:rPr>
+          <w:b/>
+          <w:bCs/>
+        </w:rPr>
+        <w:t>s entry, and the tape measure verifying that</w:t>
+      </w:r>
+      <w:r>
+        <w:rPr>
+          <w:b/>
+          <w:bCs/>
+        </w:rPr>
+        <w:t xml:space="preserve"> </w:t>
+      </w:r>
+      <w:r>
+        <w:rPr>
+          <w:b/>
+          <w:bCs/>
+        </w:rPr>
+        <w:t>it</w:t>
+      </w:r>
+      <w:r>
+        <w:rPr>
+          <w:b/>
+          <w:bCs/>
+        </w:rPr>
+        <w:t>’</w:t>
+      </w:r>
+      <w:r>
+        <w:rPr>
+          <w:b/>
+          <w:bCs/>
+        </w:rPr>
+        <w:t>s not too tall.</w:t>
+      </w:r>
+    </w:p>
+    <w:p>
+      <w:pPr>
+        <w:autoSpaceDE w:val="0"/>
+        <w:autoSpaceDN w:val="0"/>
+        <w:adjustRightInd w:val="0"/>
+        <w:spacing w:after="0"/>
+      </w:pPr>
+    </w:p>
+    <w:p>
+      <w:pPr>
+        <w:pStyle w:val="NoSpacing"/>
+      </w:pPr>
+      <w:r>
+        <w:t>A</w:t>
+      </w:r>
+      <w:r>
+        <w:rPr>
+          <w:b/>
+          <w:bCs/>
+        </w:rPr>
+        <w:t xml:space="preserve"> model should omit the extraneous information irrelevant to the task at hand</w:t>
+      </w:r>
+      <w:r>
+        <w:rPr>
+          <w:rFonts w:ascii="MinionPro-It" w:eastAsia="MinionPro-It" w:cs="MinionPro-It"/>
+          <w:i/>
+          <w:iCs/>
+        </w:rPr>
+        <w:t xml:space="preserve">. </w:t>
+      </w:r>
+      <w:r>
+        <w:t xml:space="preserve">Also, </w:t>
+      </w:r>
+      <w:r>
+        <w:rPr>
+          <w:highlight w:val="yellow"/>
+        </w:rPr>
+        <w:t>there</w:t>
+      </w:r>
+      <w:r>
+        <w:rPr>
+          <w:highlight w:val="yellow"/>
+        </w:rPr>
+        <w:t>’</w:t>
+      </w:r>
+      <w:r>
+        <w:rPr>
+          <w:highlight w:val="yellow"/>
+        </w:rPr>
+        <w:t>s no need to design a complex jack-of-all-trades model if multiple,</w:t>
+      </w:r>
+      <w:r>
+        <w:rPr>
+          <w:highlight w:val="yellow"/>
+        </w:rPr>
+        <w:t xml:space="preserve"> </w:t>
+      </w:r>
+      <w:r>
+        <w:rPr>
+          <w:highlight w:val="yellow"/>
+        </w:rPr>
+        <w:t>much simpler models can effectively solve each problem individually.</w:t>
+      </w:r>
+    </w:p>
+    <w:p>
+      <w:pPr>
+        <w:pStyle w:val="NoSpacing"/>
+      </w:pPr>
+    </w:p>
+    <w:p>
+      <w:pPr>
+        <w:pStyle w:val="NoSpacing"/>
+      </w:pPr>
+      <w:r>
+        <w:t xml:space="preserve">A few days after </w:t>
+      </w:r>
+      <w:r>
+        <w:t xml:space="preserve">The writer </w:t>
+      </w:r>
+      <w:r>
+        <w:t xml:space="preserve">published </w:t>
+      </w:r>
+      <w:r>
+        <w:rPr>
+          <w:color w:val="9A0000"/>
+        </w:rPr>
+        <w:t>this story on Twitter</w:t>
+      </w:r>
+      <w:r>
+        <w:t xml:space="preserve">, </w:t>
+      </w:r>
+      <w:r>
+        <w:t>he</w:t>
+      </w:r>
+      <w:r>
+        <w:t xml:space="preserve"> received a reply saying that</w:t>
+      </w:r>
+    </w:p>
+    <w:p>
+      <w:pPr>
+        <w:pStyle w:val="NoSpacing"/>
+        <w:rPr>
+          <w:b/>
+          <w:bCs/>
+        </w:rPr>
+      </w:pPr>
+      <w:r>
+        <w:t xml:space="preserve">instead of fiddling with cardboard, </w:t>
+      </w:r>
+      <w:r>
+        <w:t>he</w:t>
+      </w:r>
+      <w:r>
+        <w:t xml:space="preserve"> could have just used a mobile phone with a</w:t>
+      </w:r>
+      <w:r>
+        <w:t xml:space="preserve"> </w:t>
+      </w:r>
+      <w:r>
+        <w:t xml:space="preserve">LiDAR scanner and an augmented reality (AR) application. </w:t>
+      </w:r>
+      <w:r>
+        <w:rPr>
+          <w:b/>
+          <w:bCs/>
+        </w:rPr>
+        <w:t>Let</w:t>
+      </w:r>
+      <w:r>
+        <w:rPr>
+          <w:b/>
+          <w:bCs/>
+        </w:rPr>
+        <w:t>’</w:t>
+      </w:r>
+      <w:r>
+        <w:rPr>
+          <w:b/>
+          <w:bCs/>
+        </w:rPr>
+        <w:t>s analyze this suggestion</w:t>
+      </w:r>
+      <w:r>
+        <w:rPr>
+          <w:b/>
+          <w:bCs/>
+        </w:rPr>
+        <w:t xml:space="preserve"> </w:t>
+      </w:r>
+      <w:r>
+        <w:rPr>
+          <w:b/>
+          <w:bCs/>
+        </w:rPr>
+        <w:t>from the domain-driven design perspective.</w:t>
+      </w:r>
+    </w:p>
+    <w:p>
+      <w:pPr>
+        <w:pStyle w:val="NoSpacing"/>
+      </w:pPr>
+    </w:p>
+    <w:p>
+      <w:pPr>
+        <w:pStyle w:val="NoSpacing"/>
+        <w:rPr>
+          <w:b/>
+          <w:bCs/>
+        </w:rPr>
+      </w:pPr>
+      <w:r>
+        <w:rPr>
+          <w:b/>
+          <w:bCs/>
+        </w:rPr>
+        <w:t xml:space="preserve">The author of the comment says this is a problem that </w:t>
+      </w:r>
+      <w:r>
+        <w:rPr>
+          <w:b/>
+          <w:bCs/>
+          <w:highlight w:val="yellow"/>
+        </w:rPr>
+        <w:t>others have already solved</w:t>
+      </w:r>
+      <w:r>
+        <w:rPr>
+          <w:b/>
+          <w:bCs/>
+        </w:rPr>
+        <w:t>, and</w:t>
+      </w:r>
+      <w:r>
+        <w:rPr>
+          <w:b/>
+          <w:bCs/>
+        </w:rPr>
+        <w:t xml:space="preserve"> </w:t>
+      </w:r>
+      <w:r>
+        <w:rPr>
+          <w:b/>
+          <w:bCs/>
+          <w:highlight w:val="yellow"/>
+        </w:rPr>
+        <w:t>the solution is readily available</w:t>
+      </w:r>
+      <w:r>
+        <w:rPr>
+          <w:b/>
+          <w:bCs/>
+        </w:rPr>
+        <w:t>. Needless to say, both the scanning technology and the</w:t>
+      </w:r>
+      <w:r>
+        <w:rPr>
+          <w:b/>
+          <w:bCs/>
+        </w:rPr>
+        <w:t xml:space="preserve"> </w:t>
+      </w:r>
+      <w:r>
+        <w:rPr>
+          <w:b/>
+          <w:bCs/>
+        </w:rPr>
+        <w:t xml:space="preserve">AR application </w:t>
+      </w:r>
+      <w:r>
+        <w:rPr>
+          <w:b/>
+          <w:bCs/>
+          <w:highlight w:val="yellow"/>
+        </w:rPr>
+        <w:t>are complex</w:t>
+      </w:r>
+      <w:r>
+        <w:rPr>
+          <w:b/>
+          <w:bCs/>
+        </w:rPr>
+        <w:t xml:space="preserve">. </w:t>
+      </w:r>
+      <w:r>
+        <w:rPr>
+          <w:b/>
+          <w:bCs/>
+          <w:highlight w:val="yellow"/>
+        </w:rPr>
+        <w:t>In DDD lingo, that makes the problem of checking</w:t>
+      </w:r>
+      <w:r>
+        <w:rPr>
+          <w:b/>
+          <w:bCs/>
+          <w:highlight w:val="yellow"/>
+        </w:rPr>
+        <w:t xml:space="preserve"> </w:t>
+      </w:r>
+      <w:r>
+        <w:rPr>
+          <w:b/>
+          <w:bCs/>
+          <w:highlight w:val="yellow"/>
+        </w:rPr>
+        <w:t>whether the refrigerator will fit through the doorway a generic subdomain.</w:t>
+      </w:r>
+    </w:p>
+    <w:p/>
+    <w:p>
+      <w:pPr>
+        <w:pStyle w:val="Heading1"/>
+      </w:pPr>
+      <w:r>
+        <w:t>Conclusion</w:t>
+      </w:r>
+    </w:p>
+    <w:p>
+      <w:pPr>
+        <w:pStyle w:val="NoSpacing"/>
+      </w:pPr>
+      <w:r>
+        <w:t>While subdomains are discovered, bounded contexts are designed. The division of</w:t>
+      </w:r>
+    </w:p>
+    <w:p>
+      <w:pPr>
+        <w:pStyle w:val="NoSpacing"/>
+      </w:pPr>
+      <w:r>
+        <w:t>the domain into bounded contexts is a strategic design decision.</w:t>
+      </w:r>
+    </w:p>
+    <w:p>
+      <w:pPr>
+        <w:pStyle w:val="NoSpacing"/>
+      </w:pPr>
+      <w:r>
+        <w:lastRenderedPageBreak/>
+        <w:t>Bounded contexts decompose a system into physical components</w:t>
+      </w:r>
+      <w:r>
+        <w:rPr>
+          <w:rFonts w:hint="eastAsia"/>
+        </w:rPr>
+        <w:t>—</w:t>
+      </w:r>
+      <w:r>
+        <w:t>services, subsystems,</w:t>
+      </w:r>
+    </w:p>
+    <w:p>
+      <w:pPr>
+        <w:pStyle w:val="NoSpacing"/>
+      </w:pPr>
+      <w:r>
+        <w:t>and so on. Each bounded context</w:t>
+      </w:r>
+      <w:r>
+        <w:rPr>
+          <w:rFonts w:hint="eastAsia"/>
+        </w:rPr>
+        <w:t>’</w:t>
+      </w:r>
+      <w:r>
+        <w:t>s lifecycle is decoupled from the rest. Each</w:t>
+      </w:r>
+    </w:p>
+    <w:p>
+      <w:pPr>
+        <w:pStyle w:val="NoSpacing"/>
+      </w:pPr>
+      <w:r>
+        <w:t>bounded context can evolve independently from the rest of the system. However, the</w:t>
+      </w:r>
+    </w:p>
+    <w:p>
+      <w:pPr>
+        <w:pStyle w:val="NoSpacing"/>
+      </w:pPr>
+      <w:r>
+        <w:t>bounded contexts have to work together to form a system. Some of the changes will</w:t>
+      </w:r>
+    </w:p>
+    <w:p>
+      <w:pPr>
+        <w:pStyle w:val="NoSpacing"/>
+      </w:pPr>
+      <w:r>
+        <w:t>inadvertently affect another bounded context. In the next chapter, we</w:t>
+      </w:r>
+      <w:r>
+        <w:t>’</w:t>
+      </w:r>
+      <w:r>
+        <w:t>ll talk about the</w:t>
+      </w:r>
+    </w:p>
+    <w:p>
+      <w:pPr>
+        <w:pStyle w:val="NoSpacing"/>
+      </w:pPr>
+      <w:r>
+        <w:t>different patterns for integrating bounded contexts that can be used to protect them</w:t>
+      </w:r>
+    </w:p>
+    <w:p>
+      <w:pPr>
+        <w:pStyle w:val="NoSpacing"/>
+      </w:pPr>
+      <w:r>
+        <w:t>from cascading changes.</w:t>
+      </w:r>
+    </w:p>
+    <w:p/>
+    <w:p>
+      <w:pPr>
+        <w:pStyle w:val="NoSpacing"/>
+      </w:pPr>
+      <w:r>
+        <w:t>A bounded context is a boundary of:</w:t>
+      </w:r>
+    </w:p>
+    <w:p>
+      <w:pPr>
+        <w:pStyle w:val="NoSpacing"/>
+        <w:numPr>
+          <w:ilvl w:val="0"/>
+          <w:numId w:val="43"/>
+        </w:numPr>
+        <w:rPr>
+          <w:b/>
+          <w:bCs/>
+        </w:rPr>
+      </w:pPr>
+      <w:r>
+        <w:rPr>
+          <w:b/>
+          <w:bCs/>
+        </w:rPr>
+        <w:t>A model</w:t>
+      </w:r>
+    </w:p>
+    <w:p>
+      <w:pPr>
+        <w:pStyle w:val="NoSpacing"/>
+        <w:numPr>
+          <w:ilvl w:val="0"/>
+          <w:numId w:val="43"/>
+        </w:numPr>
+        <w:rPr>
+          <w:b/>
+          <w:bCs/>
+        </w:rPr>
+      </w:pPr>
+      <w:r>
+        <w:rPr>
+          <w:b/>
+          <w:bCs/>
+        </w:rPr>
+        <w:t>A lifecycle</w:t>
+      </w:r>
+    </w:p>
+    <w:p>
+      <w:pPr>
+        <w:pStyle w:val="NoSpacing"/>
+        <w:numPr>
+          <w:ilvl w:val="0"/>
+          <w:numId w:val="43"/>
+        </w:numPr>
+        <w:rPr>
+          <w:b/>
+          <w:bCs/>
+        </w:rPr>
+      </w:pPr>
+      <w:r>
+        <w:rPr>
+          <w:b/>
+          <w:bCs/>
+        </w:rPr>
+        <w:t>Ownership</w:t>
+      </w:r>
+    </w:p>
+    <w:p>
+      <w:pPr>
+        <w:pStyle w:val="NoSpacing"/>
+        <w:ind w:left="360"/>
+      </w:pPr>
+    </w:p>
+    <w:p>
+      <w:pPr>
+        <w:pStyle w:val="NoSpacing"/>
+      </w:pPr>
+      <w:r>
+        <w:t>A bounded context is a boundary of a model, and a model is</w:t>
+      </w:r>
+      <w:r>
+        <w:t xml:space="preserve"> </w:t>
+      </w:r>
+      <w:r>
+        <w:t>only applicable in its bounded context. Bounded contexts are implemented in</w:t>
+      </w:r>
+      <w:r>
+        <w:t xml:space="preserve"> </w:t>
+      </w:r>
+      <w:r>
+        <w:t>independent projects/solutions, thus allowing each bounded context to have its</w:t>
+      </w:r>
+      <w:r>
+        <w:t xml:space="preserve"> </w:t>
+      </w:r>
+      <w:r>
+        <w:t>own development lifecycle. Finally, a bounded context should be implemented by</w:t>
+      </w:r>
+      <w:r>
+        <w:t xml:space="preserve"> </w:t>
+      </w:r>
+      <w:r>
+        <w:t>a single development team, and therefore, it is also an ownership boundary.</w:t>
+      </w:r>
+    </w:p>
+    <w:p/>
+    <w:p>
+      <w:pPr>
+        <w:rPr>
+          <w:color w:val="FF0000"/>
+        </w:rPr>
+      </w:pPr>
+      <w:r>
+        <w:rPr>
+          <w:color w:val="FF0000"/>
+        </w:rPr>
+        <w:t>Did you finally understand why non-functional requirements</w:t>
+      </w:r>
+      <w:r>
+        <w:rPr>
+          <w:color w:val="FF0000"/>
+        </w:rPr>
+        <w:t xml:space="preserve"> and organizational constraints</w:t>
+      </w:r>
+      <w:r>
+        <w:rPr>
+          <w:color w:val="FF0000"/>
+        </w:rPr>
+        <w:t xml:space="preserve"> can affect bounded contexts? Or I think generating one maybe? I don’t know. Earlier in this doc the author talked about it briefly.</w:t>
+      </w:r>
+    </w:p>
     <w:sectPr>
-      <w:footerReference w:type="default" r:id="rId13"/>
+      <w:footerReference w:type="default" r:id="rId14"/>
       <w:pgSz w:w="12240" w:h="15840"/>
       <w:pgMar w:top="1440" w:right="1800" w:bottom="1440" w:left="1800" w:header="720" w:footer="720" w:gutter="0"/>
       <w:cols w:space="720"/>
@@ -3498,9 +5456,6 @@
 <w:endnotes xmlns:wpc="http://schemas.microsoft.com/office/word/2010/wordprocessingCanvas" xmlns:cx="http://schemas.microsoft.com/office/drawing/2014/chartex" xmlns:cx1="http://schemas.microsoft.com/office/drawing/2015/9/8/chartex" xmlns:cx2="http://schemas.microsoft.com/office/drawing/2015/10/21/chartex" xmlns:cx3="http://schemas.microsoft.com/office/drawing/2016/5/9/chartex" xmlns:cx4="http://schemas.microsoft.com/office/drawing/2016/5/10/chartex" xmlns:cx5="http://schemas.microsoft.com/office/drawing/2016/5/11/chartex" xmlns:cx6="http://schemas.microsoft.com/office/drawing/2016/5/12/chartex" xmlns:cx7="http://schemas.microsoft.com/office/drawing/2016/5/13/chartex" xmlns:cx8="http://schemas.microsoft.com/office/drawing/2016/5/14/chartex" xmlns:mc="http://schemas.openxmlformats.org/markup-compatibility/2006" xmlns:aink="http://schemas.microsoft.com/office/drawing/2016/ink" xmlns:am3d="http://schemas.microsoft.com/office/drawing/2017/model3d" xmlns:o="urn:schemas-microsoft-com:office:office" xmlns:r="http://schemas.openxmlformats.org/officeDocument/2006/relationships" xmlns:m="http://schemas.openxmlformats.org/officeDocument/2006/math" xmlns:v="urn:schemas-microsoft-com:vml" xmlns:wp14="http://schemas.microsoft.com/office/word/2010/wordprocessingDrawing" xmlns:wp="http://schemas.openxmlformats.org/drawingml/2006/wordprocessingDrawing" xmlns:w10="urn:schemas-microsoft-com:office:word" xmlns:w="http://schemas.openxmlformats.org/wordprocessingml/2006/main" xmlns:w14="http://schemas.microsoft.com/office/word/2010/wordml" xmlns:w15="http://schemas.microsoft.com/office/word/2012/wordml" xmlns:w16cex="http://schemas.microsoft.com/office/word/2018/wordml/cex" xmlns:w16cid="http://schemas.microsoft.com/office/word/2016/wordml/cid" xmlns:w16="http://schemas.microsoft.com/office/word/2018/wordml" xmlns:w16sdtdh="http://schemas.microsoft.com/office/word/2020/wordml/sdtdatahash" xmlns:w16se="http://schemas.microsoft.com/office/word/2015/wordml/symex" xmlns:wpg="http://schemas.microsoft.com/office/word/2010/wordprocessingGroup" xmlns:wpi="http://schemas.microsoft.com/office/word/2010/wordprocessingInk" xmlns:wne="http://schemas.microsoft.com/office/word/2006/wordml" xmlns:wps="http://schemas.microsoft.com/office/word/2010/wordprocessingShape" mc:Ignorable="w14 w15 w16se w16cid w16 w16cex w16sdtdh wp14">
   <w:endnote w:type="separator" w:id="-1">
     <w:p>
-      <w:pPr>
-        <w:spacing w:after="0"/>
-      </w:pPr>
       <w:r>
         <w:separator/>
       </w:r>
@@ -3508,9 +5463,6 @@
   </w:endnote>
   <w:endnote w:type="continuationSeparator" w:id="0">
     <w:p>
-      <w:pPr>
-        <w:spacing w:after="0"/>
-      </w:pPr>
       <w:r>
         <w:continuationSeparator/>
       </w:r>
@@ -3538,9 +5490,6 @@
 <w:footnotes xmlns:wpc="http://schemas.microsoft.com/office/word/2010/wordprocessingCanvas" xmlns:cx="http://schemas.microsoft.com/office/drawing/2014/chartex" xmlns:cx1="http://schemas.microsoft.com/office/drawing/2015/9/8/chartex" xmlns:cx2="http://schemas.microsoft.com/office/drawing/2015/10/21/chartex" xmlns:cx3="http://schemas.microsoft.com/office/drawing/2016/5/9/chartex" xmlns:cx4="http://schemas.microsoft.com/office/drawing/2016/5/10/chartex" xmlns:cx5="http://schemas.microsoft.com/office/drawing/2016/5/11/chartex" xmlns:cx6="http://schemas.microsoft.com/office/drawing/2016/5/12/chartex" xmlns:cx7="http://schemas.microsoft.com/office/drawing/2016/5/13/chartex" xmlns:cx8="http://schemas.microsoft.com/office/drawing/2016/5/14/chartex" xmlns:mc="http://schemas.openxmlformats.org/markup-compatibility/2006" xmlns:aink="http://schemas.microsoft.com/office/drawing/2016/ink" xmlns:am3d="http://schemas.microsoft.com/office/drawing/2017/model3d" xmlns:o="urn:schemas-microsoft-com:office:office" xmlns:r="http://schemas.openxmlformats.org/officeDocument/2006/relationships" xmlns:m="http://schemas.openxmlformats.org/officeDocument/2006/math" xmlns:v="urn:schemas-microsoft-com:vml" xmlns:wp14="http://schemas.microsoft.com/office/word/2010/wordprocessingDrawing" xmlns:wp="http://schemas.openxmlformats.org/drawingml/2006/wordprocessingDrawing" xmlns:w10="urn:schemas-microsoft-com:office:word" xmlns:w="http://schemas.openxmlformats.org/wordprocessingml/2006/main" xmlns:w14="http://schemas.microsoft.com/office/word/2010/wordml" xmlns:w15="http://schemas.microsoft.com/office/word/2012/wordml" xmlns:w16cex="http://schemas.microsoft.com/office/word/2018/wordml/cex" xmlns:w16cid="http://schemas.microsoft.com/office/word/2016/wordml/cid" xmlns:w16="http://schemas.microsoft.com/office/word/2018/wordml" xmlns:w16sdtdh="http://schemas.microsoft.com/office/word/2020/wordml/sdtdatahash" xmlns:w16se="http://schemas.microsoft.com/office/word/2015/wordml/symex" xmlns:wpg="http://schemas.microsoft.com/office/word/2010/wordprocessingGroup" xmlns:wpi="http://schemas.microsoft.com/office/word/2010/wordprocessingInk" xmlns:wne="http://schemas.microsoft.com/office/word/2006/wordml" xmlns:wps="http://schemas.microsoft.com/office/word/2010/wordprocessingShape" mc:Ignorable="w14 w15 w16se w16cid w16 w16cex w16sdtdh wp14">
   <w:footnote w:type="separator" w:id="-1">
     <w:p>
-      <w:pPr>
-        <w:spacing w:after="0"/>
-      </w:pPr>
       <w:r>
         <w:separator/>
       </w:r>
@@ -3548,9 +5497,6 @@
   </w:footnote>
   <w:footnote w:type="continuationSeparator" w:id="0">
     <w:p>
-      <w:pPr>
-        <w:spacing w:after="0"/>
-      </w:pPr>
       <w:r>
         <w:continuationSeparator/>
       </w:r>
@@ -4045,6 +5991,119 @@
     </w:lvl>
   </w:abstractNum>
   <w:abstractNum w:abstractNumId="12" w15:restartNumberingAfterBreak="0">
+    <w:nsid w:val="1122672D"/>
+    <w:multiLevelType w:val="hybridMultilevel"/>
+    <w:tmpl w:val="81C4D3DA"/>
+    <w:lvl w:ilvl="0" w:tplc="04090001">
+      <w:start w:val="1"/>
+      <w:numFmt w:val="bullet"/>
+      <w:lvlText w:val=""/>
+      <w:lvlJc w:val="left"/>
+      <w:pPr>
+        <w:ind w:left="720" w:hanging="360"/>
+      </w:pPr>
+      <w:rPr>
+        <w:rFonts w:ascii="Symbol" w:hAnsi="Symbol" w:hint="default"/>
+      </w:rPr>
+    </w:lvl>
+    <w:lvl w:ilvl="1" w:tplc="04090003" w:tentative="1">
+      <w:start w:val="1"/>
+      <w:numFmt w:val="bullet"/>
+      <w:lvlText w:val="o"/>
+      <w:lvlJc w:val="left"/>
+      <w:pPr>
+        <w:ind w:left="1440" w:hanging="360"/>
+      </w:pPr>
+      <w:rPr>
+        <w:rFonts w:ascii="Courier New" w:hAnsi="Courier New" w:cs="Courier New" w:hint="default"/>
+      </w:rPr>
+    </w:lvl>
+    <w:lvl w:ilvl="2" w:tplc="04090005" w:tentative="1">
+      <w:start w:val="1"/>
+      <w:numFmt w:val="bullet"/>
+      <w:lvlText w:val=""/>
+      <w:lvlJc w:val="left"/>
+      <w:pPr>
+        <w:ind w:left="2160" w:hanging="360"/>
+      </w:pPr>
+      <w:rPr>
+        <w:rFonts w:ascii="Wingdings" w:hAnsi="Wingdings" w:hint="default"/>
+      </w:rPr>
+    </w:lvl>
+    <w:lvl w:ilvl="3" w:tplc="04090001" w:tentative="1">
+      <w:start w:val="1"/>
+      <w:numFmt w:val="bullet"/>
+      <w:lvlText w:val=""/>
+      <w:lvlJc w:val="left"/>
+      <w:pPr>
+        <w:ind w:left="2880" w:hanging="360"/>
+      </w:pPr>
+      <w:rPr>
+        <w:rFonts w:ascii="Symbol" w:hAnsi="Symbol" w:hint="default"/>
+      </w:rPr>
+    </w:lvl>
+    <w:lvl w:ilvl="4" w:tplc="04090003" w:tentative="1">
+      <w:start w:val="1"/>
+      <w:numFmt w:val="bullet"/>
+      <w:lvlText w:val="o"/>
+      <w:lvlJc w:val="left"/>
+      <w:pPr>
+        <w:ind w:left="3600" w:hanging="360"/>
+      </w:pPr>
+      <w:rPr>
+        <w:rFonts w:ascii="Courier New" w:hAnsi="Courier New" w:cs="Courier New" w:hint="default"/>
+      </w:rPr>
+    </w:lvl>
+    <w:lvl w:ilvl="5" w:tplc="04090005" w:tentative="1">
+      <w:start w:val="1"/>
+      <w:numFmt w:val="bullet"/>
+      <w:lvlText w:val=""/>
+      <w:lvlJc w:val="left"/>
+      <w:pPr>
+        <w:ind w:left="4320" w:hanging="360"/>
+      </w:pPr>
+      <w:rPr>
+        <w:rFonts w:ascii="Wingdings" w:hAnsi="Wingdings" w:hint="default"/>
+      </w:rPr>
+    </w:lvl>
+    <w:lvl w:ilvl="6" w:tplc="04090001" w:tentative="1">
+      <w:start w:val="1"/>
+      <w:numFmt w:val="bullet"/>
+      <w:lvlText w:val=""/>
+      <w:lvlJc w:val="left"/>
+      <w:pPr>
+        <w:ind w:left="5040" w:hanging="360"/>
+      </w:pPr>
+      <w:rPr>
+        <w:rFonts w:ascii="Symbol" w:hAnsi="Symbol" w:hint="default"/>
+      </w:rPr>
+    </w:lvl>
+    <w:lvl w:ilvl="7" w:tplc="04090003" w:tentative="1">
+      <w:start w:val="1"/>
+      <w:numFmt w:val="bullet"/>
+      <w:lvlText w:val="o"/>
+      <w:lvlJc w:val="left"/>
+      <w:pPr>
+        <w:ind w:left="5760" w:hanging="360"/>
+      </w:pPr>
+      <w:rPr>
+        <w:rFonts w:ascii="Courier New" w:hAnsi="Courier New" w:cs="Courier New" w:hint="default"/>
+      </w:rPr>
+    </w:lvl>
+    <w:lvl w:ilvl="8" w:tplc="04090005" w:tentative="1">
+      <w:start w:val="1"/>
+      <w:numFmt w:val="bullet"/>
+      <w:lvlText w:val=""/>
+      <w:lvlJc w:val="left"/>
+      <w:pPr>
+        <w:ind w:left="6480" w:hanging="360"/>
+      </w:pPr>
+      <w:rPr>
+        <w:rFonts w:ascii="Wingdings" w:hAnsi="Wingdings" w:hint="default"/>
+      </w:rPr>
+    </w:lvl>
+  </w:abstractNum>
+  <w:abstractNum w:abstractNumId="13" w15:restartNumberingAfterBreak="0">
     <w:nsid w:val="117D165B"/>
     <w:multiLevelType w:val="hybridMultilevel"/>
     <w:tmpl w:val="A358FD36"/>
@@ -4130,7 +6189,7 @@
       </w:pPr>
     </w:lvl>
   </w:abstractNum>
-  <w:abstractNum w:abstractNumId="13" w15:restartNumberingAfterBreak="0">
+  <w:abstractNum w:abstractNumId="14" w15:restartNumberingAfterBreak="0">
     <w:nsid w:val="14577E0E"/>
     <w:multiLevelType w:val="hybridMultilevel"/>
     <w:tmpl w:val="5776A6A6"/>
@@ -4243,7 +6302,7 @@
       </w:rPr>
     </w:lvl>
   </w:abstractNum>
-  <w:abstractNum w:abstractNumId="14" w15:restartNumberingAfterBreak="0">
+  <w:abstractNum w:abstractNumId="15" w15:restartNumberingAfterBreak="0">
     <w:nsid w:val="15730258"/>
     <w:multiLevelType w:val="hybridMultilevel"/>
     <w:tmpl w:val="5336A1C6"/>
@@ -4356,7 +6415,7 @@
       </w:rPr>
     </w:lvl>
   </w:abstractNum>
-  <w:abstractNum w:abstractNumId="15" w15:restartNumberingAfterBreak="0">
+  <w:abstractNum w:abstractNumId="16" w15:restartNumberingAfterBreak="0">
     <w:nsid w:val="1A9E4CF6"/>
     <w:multiLevelType w:val="hybridMultilevel"/>
     <w:tmpl w:val="91C83C70"/>
@@ -4469,7 +6528,7 @@
       </w:rPr>
     </w:lvl>
   </w:abstractNum>
-  <w:abstractNum w:abstractNumId="16" w15:restartNumberingAfterBreak="0">
+  <w:abstractNum w:abstractNumId="17" w15:restartNumberingAfterBreak="0">
     <w:nsid w:val="1B845F54"/>
     <w:multiLevelType w:val="hybridMultilevel"/>
     <w:tmpl w:val="E68AEA86"/>
@@ -4582,7 +6641,7 @@
       </w:rPr>
     </w:lvl>
   </w:abstractNum>
-  <w:abstractNum w:abstractNumId="17" w15:restartNumberingAfterBreak="0">
+  <w:abstractNum w:abstractNumId="18" w15:restartNumberingAfterBreak="0">
     <w:nsid w:val="1C326AA9"/>
     <w:multiLevelType w:val="hybridMultilevel"/>
     <w:tmpl w:val="8A0EC798"/>
@@ -4695,7 +6754,7 @@
       </w:rPr>
     </w:lvl>
   </w:abstractNum>
-  <w:abstractNum w:abstractNumId="18" w15:restartNumberingAfterBreak="0">
+  <w:abstractNum w:abstractNumId="19" w15:restartNumberingAfterBreak="0">
     <w:nsid w:val="21515E7B"/>
     <w:multiLevelType w:val="hybridMultilevel"/>
     <w:tmpl w:val="805E0038"/>
@@ -4809,7 +6868,7 @@
       </w:rPr>
     </w:lvl>
   </w:abstractNum>
-  <w:abstractNum w:abstractNumId="19" w15:restartNumberingAfterBreak="0">
+  <w:abstractNum w:abstractNumId="20" w15:restartNumberingAfterBreak="0">
     <w:nsid w:val="268A3225"/>
     <w:multiLevelType w:val="hybridMultilevel"/>
     <w:tmpl w:val="F3409F28"/>
@@ -4922,7 +6981,7 @@
       </w:rPr>
     </w:lvl>
   </w:abstractNum>
-  <w:abstractNum w:abstractNumId="20" w15:restartNumberingAfterBreak="0">
+  <w:abstractNum w:abstractNumId="21" w15:restartNumberingAfterBreak="0">
     <w:nsid w:val="2CD47A1B"/>
     <w:multiLevelType w:val="multilevel"/>
     <w:tmpl w:val="AA866742"/>
@@ -5038,7 +7097,7 @@
       </w:rPr>
     </w:lvl>
   </w:abstractNum>
-  <w:abstractNum w:abstractNumId="21" w15:restartNumberingAfterBreak="0">
+  <w:abstractNum w:abstractNumId="22" w15:restartNumberingAfterBreak="0">
     <w:nsid w:val="34707C4C"/>
     <w:multiLevelType w:val="hybridMultilevel"/>
     <w:tmpl w:val="D214D948"/>
@@ -5151,7 +7210,7 @@
       </w:rPr>
     </w:lvl>
   </w:abstractNum>
-  <w:abstractNum w:abstractNumId="22" w15:restartNumberingAfterBreak="0">
+  <w:abstractNum w:abstractNumId="23" w15:restartNumberingAfterBreak="0">
     <w:nsid w:val="37711FA7"/>
     <w:multiLevelType w:val="hybridMultilevel"/>
     <w:tmpl w:val="22FEDA86"/>
@@ -5237,7 +7296,7 @@
       </w:pPr>
     </w:lvl>
   </w:abstractNum>
-  <w:abstractNum w:abstractNumId="23" w15:restartNumberingAfterBreak="0">
+  <w:abstractNum w:abstractNumId="24" w15:restartNumberingAfterBreak="0">
     <w:nsid w:val="397B71C0"/>
     <w:multiLevelType w:val="hybridMultilevel"/>
     <w:tmpl w:val="5C1898AE"/>
@@ -5350,7 +7409,7 @@
       </w:rPr>
     </w:lvl>
   </w:abstractNum>
-  <w:abstractNum w:abstractNumId="24" w15:restartNumberingAfterBreak="0">
+  <w:abstractNum w:abstractNumId="25" w15:restartNumberingAfterBreak="0">
     <w:nsid w:val="3B4E58F9"/>
     <w:multiLevelType w:val="hybridMultilevel"/>
     <w:tmpl w:val="A8F8C774"/>
@@ -5463,7 +7522,7 @@
       </w:rPr>
     </w:lvl>
   </w:abstractNum>
-  <w:abstractNum w:abstractNumId="25" w15:restartNumberingAfterBreak="0">
+  <w:abstractNum w:abstractNumId="26" w15:restartNumberingAfterBreak="0">
     <w:nsid w:val="3C147D84"/>
     <w:multiLevelType w:val="hybridMultilevel"/>
     <w:tmpl w:val="5A4EF92C"/>
@@ -5576,7 +7635,7 @@
       </w:rPr>
     </w:lvl>
   </w:abstractNum>
-  <w:abstractNum w:abstractNumId="26" w15:restartNumberingAfterBreak="0">
+  <w:abstractNum w:abstractNumId="27" w15:restartNumberingAfterBreak="0">
     <w:nsid w:val="413712DD"/>
     <w:multiLevelType w:val="hybridMultilevel"/>
     <w:tmpl w:val="D300690E"/>
@@ -5689,7 +7748,7 @@
       </w:rPr>
     </w:lvl>
   </w:abstractNum>
-  <w:abstractNum w:abstractNumId="27" w15:restartNumberingAfterBreak="0">
+  <w:abstractNum w:abstractNumId="28" w15:restartNumberingAfterBreak="0">
     <w:nsid w:val="45934EC6"/>
     <w:multiLevelType w:val="hybridMultilevel"/>
     <w:tmpl w:val="855CA17C"/>
@@ -5802,7 +7861,7 @@
       </w:rPr>
     </w:lvl>
   </w:abstractNum>
-  <w:abstractNum w:abstractNumId="28" w15:restartNumberingAfterBreak="0">
+  <w:abstractNum w:abstractNumId="29" w15:restartNumberingAfterBreak="0">
     <w:nsid w:val="470B27A6"/>
     <w:multiLevelType w:val="hybridMultilevel"/>
     <w:tmpl w:val="4134FE34"/>
@@ -5915,7 +7974,7 @@
       </w:rPr>
     </w:lvl>
   </w:abstractNum>
-  <w:abstractNum w:abstractNumId="29" w15:restartNumberingAfterBreak="0">
+  <w:abstractNum w:abstractNumId="30" w15:restartNumberingAfterBreak="0">
     <w:nsid w:val="494A6F79"/>
     <w:multiLevelType w:val="hybridMultilevel"/>
     <w:tmpl w:val="2BC6B94E"/>
@@ -6028,7 +8087,7 @@
       </w:rPr>
     </w:lvl>
   </w:abstractNum>
-  <w:abstractNum w:abstractNumId="30" w15:restartNumberingAfterBreak="0">
+  <w:abstractNum w:abstractNumId="31" w15:restartNumberingAfterBreak="0">
     <w:nsid w:val="4A100835"/>
     <w:multiLevelType w:val="hybridMultilevel"/>
     <w:tmpl w:val="2D381DF6"/>
@@ -6141,7 +8200,7 @@
       </w:rPr>
     </w:lvl>
   </w:abstractNum>
-  <w:abstractNum w:abstractNumId="31" w15:restartNumberingAfterBreak="0">
+  <w:abstractNum w:abstractNumId="32" w15:restartNumberingAfterBreak="0">
     <w:nsid w:val="4D52025E"/>
     <w:multiLevelType w:val="hybridMultilevel"/>
     <w:tmpl w:val="36466AAA"/>
@@ -6254,7 +8313,7 @@
       </w:rPr>
     </w:lvl>
   </w:abstractNum>
-  <w:abstractNum w:abstractNumId="32" w15:restartNumberingAfterBreak="0">
+  <w:abstractNum w:abstractNumId="33" w15:restartNumberingAfterBreak="0">
     <w:nsid w:val="50D534E8"/>
     <w:multiLevelType w:val="hybridMultilevel"/>
     <w:tmpl w:val="60307286"/>
@@ -6367,7 +8426,7 @@
       </w:rPr>
     </w:lvl>
   </w:abstractNum>
-  <w:abstractNum w:abstractNumId="33" w15:restartNumberingAfterBreak="0">
+  <w:abstractNum w:abstractNumId="34" w15:restartNumberingAfterBreak="0">
     <w:nsid w:val="50E061D8"/>
     <w:multiLevelType w:val="hybridMultilevel"/>
     <w:tmpl w:val="21DC65B8"/>
@@ -6480,7 +8539,7 @@
       </w:rPr>
     </w:lvl>
   </w:abstractNum>
-  <w:abstractNum w:abstractNumId="34" w15:restartNumberingAfterBreak="0">
+  <w:abstractNum w:abstractNumId="35" w15:restartNumberingAfterBreak="0">
     <w:nsid w:val="676E33D0"/>
     <w:multiLevelType w:val="hybridMultilevel"/>
     <w:tmpl w:val="C1F69A08"/>
@@ -6593,7 +8652,7 @@
       </w:rPr>
     </w:lvl>
   </w:abstractNum>
-  <w:abstractNum w:abstractNumId="35" w15:restartNumberingAfterBreak="0">
+  <w:abstractNum w:abstractNumId="36" w15:restartNumberingAfterBreak="0">
     <w:nsid w:val="68402233"/>
     <w:multiLevelType w:val="hybridMultilevel"/>
     <w:tmpl w:val="68A87EFE"/>
@@ -6706,7 +8765,7 @@
       </w:rPr>
     </w:lvl>
   </w:abstractNum>
-  <w:abstractNum w:abstractNumId="36" w15:restartNumberingAfterBreak="0">
+  <w:abstractNum w:abstractNumId="37" w15:restartNumberingAfterBreak="0">
     <w:nsid w:val="6CF42219"/>
     <w:multiLevelType w:val="hybridMultilevel"/>
     <w:tmpl w:val="8F9483AE"/>
@@ -6819,7 +8878,7 @@
       </w:rPr>
     </w:lvl>
   </w:abstractNum>
-  <w:abstractNum w:abstractNumId="37" w15:restartNumberingAfterBreak="0">
+  <w:abstractNum w:abstractNumId="38" w15:restartNumberingAfterBreak="0">
     <w:nsid w:val="6D971A2F"/>
     <w:multiLevelType w:val="hybridMultilevel"/>
     <w:tmpl w:val="7BE0CFBA"/>
@@ -6932,7 +8991,7 @@
       </w:rPr>
     </w:lvl>
   </w:abstractNum>
-  <w:abstractNum w:abstractNumId="38" w15:restartNumberingAfterBreak="0">
+  <w:abstractNum w:abstractNumId="39" w15:restartNumberingAfterBreak="0">
     <w:nsid w:val="6EDA720B"/>
     <w:multiLevelType w:val="hybridMultilevel"/>
     <w:tmpl w:val="A14A049A"/>
@@ -7045,7 +9104,7 @@
       </w:rPr>
     </w:lvl>
   </w:abstractNum>
-  <w:abstractNum w:abstractNumId="39" w15:restartNumberingAfterBreak="0">
+  <w:abstractNum w:abstractNumId="40" w15:restartNumberingAfterBreak="0">
     <w:nsid w:val="73554DEE"/>
     <w:multiLevelType w:val="hybridMultilevel"/>
     <w:tmpl w:val="E3B6833E"/>
@@ -7158,7 +9217,7 @@
       </w:rPr>
     </w:lvl>
   </w:abstractNum>
-  <w:abstractNum w:abstractNumId="40" w15:restartNumberingAfterBreak="0">
+  <w:abstractNum w:abstractNumId="41" w15:restartNumberingAfterBreak="0">
     <w:nsid w:val="73BC4502"/>
     <w:multiLevelType w:val="hybridMultilevel"/>
     <w:tmpl w:val="329E6890"/>
@@ -7271,7 +9330,7 @@
       </w:rPr>
     </w:lvl>
   </w:abstractNum>
-  <w:abstractNum w:abstractNumId="41" w15:restartNumberingAfterBreak="0">
+  <w:abstractNum w:abstractNumId="42" w15:restartNumberingAfterBreak="0">
     <w:nsid w:val="78CB4BDE"/>
     <w:multiLevelType w:val="hybridMultilevel"/>
     <w:tmpl w:val="A5401418"/>
@@ -7412,103 +9471,106 @@
     <w:abstractNumId w:val="0"/>
   </w:num>
   <w:num w:numId="10">
-    <w:abstractNumId w:val="20"/>
+    <w:abstractNumId w:val="21"/>
   </w:num>
   <w:num w:numId="11">
-    <w:abstractNumId w:val="28"/>
+    <w:abstractNumId w:val="29"/>
   </w:num>
   <w:num w:numId="12">
-    <w:abstractNumId w:val="22"/>
+    <w:abstractNumId w:val="23"/>
   </w:num>
   <w:num w:numId="13">
-    <w:abstractNumId w:val="12"/>
+    <w:abstractNumId w:val="13"/>
   </w:num>
   <w:num w:numId="14">
     <w:abstractNumId w:val="10"/>
   </w:num>
   <w:num w:numId="15">
-    <w:abstractNumId w:val="30"/>
+    <w:abstractNumId w:val="31"/>
   </w:num>
   <w:num w:numId="16">
     <w:abstractNumId w:val="9"/>
   </w:num>
   <w:num w:numId="17">
-    <w:abstractNumId w:val="18"/>
+    <w:abstractNumId w:val="19"/>
   </w:num>
   <w:num w:numId="18">
-    <w:abstractNumId w:val="39"/>
+    <w:abstractNumId w:val="40"/>
   </w:num>
   <w:num w:numId="19">
-    <w:abstractNumId w:val="40"/>
+    <w:abstractNumId w:val="41"/>
   </w:num>
   <w:num w:numId="20">
-    <w:abstractNumId w:val="41"/>
+    <w:abstractNumId w:val="42"/>
   </w:num>
   <w:num w:numId="21">
     <w:abstractNumId w:val="11"/>
   </w:num>
   <w:num w:numId="22">
+    <w:abstractNumId w:val="17"/>
+  </w:num>
+  <w:num w:numId="23">
     <w:abstractNumId w:val="16"/>
   </w:num>
-  <w:num w:numId="23">
+  <w:num w:numId="24">
+    <w:abstractNumId w:val="33"/>
+  </w:num>
+  <w:num w:numId="25">
     <w:abstractNumId w:val="15"/>
   </w:num>
-  <w:num w:numId="24">
+  <w:num w:numId="26">
+    <w:abstractNumId w:val="14"/>
+  </w:num>
+  <w:num w:numId="27">
+    <w:abstractNumId w:val="20"/>
+  </w:num>
+  <w:num w:numId="28">
+    <w:abstractNumId w:val="25"/>
+  </w:num>
+  <w:num w:numId="29">
+    <w:abstractNumId w:val="18"/>
+  </w:num>
+  <w:num w:numId="30">
+    <w:abstractNumId w:val="28"/>
+  </w:num>
+  <w:num w:numId="31">
+    <w:abstractNumId w:val="26"/>
+  </w:num>
+  <w:num w:numId="32">
+    <w:abstractNumId w:val="37"/>
+  </w:num>
+  <w:num w:numId="33">
+    <w:abstractNumId w:val="39"/>
+  </w:num>
+  <w:num w:numId="34">
+    <w:abstractNumId w:val="24"/>
+  </w:num>
+  <w:num w:numId="35">
+    <w:abstractNumId w:val="22"/>
+  </w:num>
+  <w:num w:numId="36">
+    <w:abstractNumId w:val="35"/>
+  </w:num>
+  <w:num w:numId="37">
     <w:abstractNumId w:val="32"/>
   </w:num>
-  <w:num w:numId="25">
-    <w:abstractNumId w:val="14"/>
-  </w:num>
-  <w:num w:numId="26">
-    <w:abstractNumId w:val="13"/>
-  </w:num>
-  <w:num w:numId="27">
-    <w:abstractNumId w:val="19"/>
-  </w:num>
-  <w:num w:numId="28">
-    <w:abstractNumId w:val="24"/>
-  </w:num>
-  <w:num w:numId="29">
-    <w:abstractNumId w:val="17"/>
-  </w:num>
-  <w:num w:numId="30">
+  <w:num w:numId="38">
     <w:abstractNumId w:val="27"/>
   </w:num>
-  <w:num w:numId="31">
-    <w:abstractNumId w:val="25"/>
-  </w:num>
-  <w:num w:numId="32">
+  <w:num w:numId="39">
     <w:abstractNumId w:val="36"/>
   </w:num>
-  <w:num w:numId="33">
+  <w:num w:numId="40">
+    <w:abstractNumId w:val="34"/>
+  </w:num>
+  <w:num w:numId="41">
+    <w:abstractNumId w:val="30"/>
+  </w:num>
+  <w:num w:numId="42">
     <w:abstractNumId w:val="38"/>
   </w:num>
-  <w:num w:numId="34">
-    <w:abstractNumId w:val="23"/>
-  </w:num>
-  <w:num w:numId="35">
-    <w:abstractNumId w:val="21"/>
-  </w:num>
-  <w:num w:numId="36">
-    <w:abstractNumId w:val="34"/>
-  </w:num>
-  <w:num w:numId="37">
-    <w:abstractNumId w:val="31"/>
-  </w:num>
-  <w:num w:numId="38">
-    <w:abstractNumId w:val="26"/>
-  </w:num>
-  <w:num w:numId="39">
-    <w:abstractNumId w:val="35"/>
-  </w:num>
-  <w:num w:numId="40">
-    <w:abstractNumId w:val="33"/>
-  </w:num>
-  <w:num w:numId="41">
-    <w:abstractNumId w:val="29"/>
-  </w:num>
-  <w:num w:numId="42">
-    <w:abstractNumId w:val="37"/>
+  <w:num w:numId="43">
+    <w:abstractNumId w:val="12"/>
   </w:num>
 </w:numbering>
 </file>
@@ -7902,7 +9964,7 @@
   <w:style w:type="paragraph" w:default="1" w:styleId="Normal">
     <w:name w:val="Normal"/>
     <w:qFormat/>
-    <w:rsid w:val="00EC09CF"/>
+    <w:rsid w:val="005C2171"/>
     <w:pPr>
       <w:spacing w:line="240" w:lineRule="auto"/>
     </w:pPr>

</xml_diff>